<commit_message>
Hoàn thiện 2 chức năng quản lý người dùng và quản lý danh mục
Có sửa cơ sở dữ liệu
</commit_message>
<xml_diff>
--- a/SITE-ĐẤU-GIÁ-TRỰC-TUYẾN.docx
+++ b/SITE-ĐẤU-GIÁ-TRỰC-TUYẾN.docx
@@ -32,8 +32,14 @@
           <w:ilvl w:val="1"/>
           <w:numId w:val="1"/>
         </w:numPr>
-      </w:pPr>
-      <w:r>
+        <w:rPr>
+          <w:color w:val="FF0000"/>
+        </w:rPr>
+      </w:pPr>
+      <w:r>
+        <w:rPr>
+          <w:color w:val="FF0000"/>
+        </w:rPr>
         <w:t>Top 5 sản phẩm có nhiều lượt ra giá nhất</w:t>
       </w:r>
     </w:p>
@@ -44,8 +50,14 @@
           <w:ilvl w:val="1"/>
           <w:numId w:val="1"/>
         </w:numPr>
-      </w:pPr>
-      <w:r>
+        <w:rPr>
+          <w:color w:val="FF0000"/>
+        </w:rPr>
+      </w:pPr>
+      <w:r>
+        <w:rPr>
+          <w:color w:val="FF0000"/>
+        </w:rPr>
         <w:t>Top 5 sản phẩm có giá cao nhất</w:t>
       </w:r>
     </w:p>
@@ -56,8 +68,14 @@
           <w:ilvl w:val="1"/>
           <w:numId w:val="1"/>
         </w:numPr>
-      </w:pPr>
-      <w:r>
+        <w:rPr>
+          <w:color w:val="FF0000"/>
+        </w:rPr>
+      </w:pPr>
+      <w:r>
+        <w:rPr>
+          <w:color w:val="FF0000"/>
+        </w:rPr>
         <w:t>Top 5 sản phẩm gần kết thúc</w:t>
       </w:r>
     </w:p>
@@ -275,8 +293,14 @@
           <w:ilvl w:val="0"/>
           <w:numId w:val="1"/>
         </w:numPr>
-      </w:pPr>
-      <w:r>
+        <w:rPr>
+          <w:color w:val="FF0000"/>
+        </w:rPr>
+      </w:pPr>
+      <w:r>
+        <w:rPr>
+          <w:color w:val="FF0000"/>
+        </w:rPr>
         <w:t>Đăng ký</w:t>
       </w:r>
     </w:p>
@@ -287,8 +311,14 @@
           <w:ilvl w:val="1"/>
           <w:numId w:val="1"/>
         </w:numPr>
-      </w:pPr>
-      <w:r>
+        <w:rPr>
+          <w:color w:val="FF0000"/>
+        </w:rPr>
+      </w:pPr>
+      <w:r>
+        <w:rPr>
+          <w:color w:val="FF0000"/>
+        </w:rPr>
         <w:t>reCaptcha</w:t>
       </w:r>
     </w:p>
@@ -299,8 +329,14 @@
           <w:ilvl w:val="1"/>
           <w:numId w:val="1"/>
         </w:numPr>
-      </w:pPr>
-      <w:r>
+        <w:rPr>
+          <w:color w:val="FF0000"/>
+        </w:rPr>
+      </w:pPr>
+      <w:r>
+        <w:rPr>
+          <w:color w:val="FF0000"/>
+        </w:rPr>
         <w:t>Mật khẩu được mã hoá md5 (yếu)</w:t>
       </w:r>
     </w:p>
@@ -311,11 +347,20 @@
           <w:ilvl w:val="1"/>
           <w:numId w:val="1"/>
         </w:numPr>
-      </w:pPr>
-      <w:r>
+        <w:rPr>
+          <w:color w:val="FF0000"/>
+        </w:rPr>
+      </w:pPr>
+      <w:r>
+        <w:rPr>
+          <w:color w:val="FF0000"/>
+        </w:rPr>
         <w:t>Thông tin: họ tên, địa chỉ, email (quan trọng, không trùng, có thật</w:t>
       </w:r>
       <w:r>
+        <w:rPr>
+          <w:color w:val="FF0000"/>
+        </w:rPr>
         <w:t>)</w:t>
       </w:r>
     </w:p>
@@ -326,8 +371,14 @@
           <w:ilvl w:val="0"/>
           <w:numId w:val="1"/>
         </w:numPr>
-      </w:pPr>
-      <w:r>
+        <w:rPr>
+          <w:color w:val="FF0000"/>
+        </w:rPr>
+      </w:pPr>
+      <w:r>
+        <w:rPr>
+          <w:color w:val="FF0000"/>
+        </w:rPr>
         <w:t>Đăng nhập</w:t>
       </w:r>
     </w:p>
@@ -338,8 +389,14 @@
           <w:ilvl w:val="0"/>
           <w:numId w:val="1"/>
         </w:numPr>
-      </w:pPr>
-      <w:r>
+        <w:rPr>
+          <w:color w:val="FF0000"/>
+        </w:rPr>
+      </w:pPr>
+      <w:r>
+        <w:rPr>
+          <w:color w:val="FF0000"/>
+        </w:rPr>
         <w:t xml:space="preserve">Đăng xuất </w:t>
       </w:r>
     </w:p>
@@ -519,6 +576,431 @@
         </w:rPr>
         <w:t>: Đông</w:t>
       </w:r>
+    </w:p>
+    <w:p>
+      <w:pPr>
+        <w:pStyle w:val="ListParagraph"/>
+        <w:numPr>
+          <w:ilvl w:val="1"/>
+          <w:numId w:val="2"/>
+        </w:numPr>
+        <w:rPr>
+          <w:b/>
+        </w:rPr>
+      </w:pPr>
+      <w:r>
+        <w:rPr>
+          <w:b/>
+        </w:rPr>
+        <w:t>Đổi thông tin email, họ tên, mật khẩu (có yêu cầu nhập mật khẩu cũ)</w:t>
+      </w:r>
+    </w:p>
+    <w:p>
+      <w:pPr>
+        <w:pStyle w:val="ListParagraph"/>
+        <w:numPr>
+          <w:ilvl w:val="1"/>
+          <w:numId w:val="2"/>
+        </w:numPr>
+        <w:rPr>
+          <w:b/>
+        </w:rPr>
+      </w:pPr>
+      <w:r>
+        <w:rPr>
+          <w:b/>
+        </w:rPr>
+        <w:t xml:space="preserve">Xem điểm đánh giá và chi tiết các lần “được” đánh giá &amp; đoạn </w:t>
+      </w:r>
+      <w:r>
+        <w:rPr>
+          <w:b/>
+        </w:rPr>
+        <w:t>nhận xét</w:t>
+      </w:r>
+      <w:r>
+        <w:rPr>
+          <w:b/>
+        </w:rPr>
+        <w:t xml:space="preserve"> mà người đánh giá gửi</w:t>
+      </w:r>
+    </w:p>
+    <w:p>
+      <w:pPr>
+        <w:pStyle w:val="ListParagraph"/>
+        <w:numPr>
+          <w:ilvl w:val="1"/>
+          <w:numId w:val="2"/>
+        </w:numPr>
+        <w:rPr>
+          <w:b/>
+        </w:rPr>
+      </w:pPr>
+      <w:r>
+        <w:rPr>
+          <w:b/>
+        </w:rPr>
+        <w:t>Xem danh sách sản phẩm yêu thích của mình</w:t>
+      </w:r>
+    </w:p>
+    <w:p>
+      <w:pPr>
+        <w:pStyle w:val="ListParagraph"/>
+        <w:numPr>
+          <w:ilvl w:val="1"/>
+          <w:numId w:val="2"/>
+        </w:numPr>
+        <w:rPr>
+          <w:b/>
+        </w:rPr>
+      </w:pPr>
+      <w:r>
+        <w:rPr>
+          <w:b/>
+        </w:rPr>
+        <w:t>Xem danh sách sản phẩm mà mình đang tham gia đấu giá</w:t>
+      </w:r>
+    </w:p>
+    <w:p>
+      <w:pPr>
+        <w:pStyle w:val="ListParagraph"/>
+        <w:numPr>
+          <w:ilvl w:val="1"/>
+          <w:numId w:val="2"/>
+        </w:numPr>
+        <w:rPr>
+          <w:b/>
+        </w:rPr>
+      </w:pPr>
+      <w:r>
+        <w:rPr>
+          <w:b/>
+        </w:rPr>
+        <w:t>Xem danh sách sản phẩm mà mình đã thắng (giá cao nhất)</w:t>
+      </w:r>
+    </w:p>
+    <w:p>
+      <w:pPr>
+        <w:pStyle w:val="ListParagraph"/>
+        <w:numPr>
+          <w:ilvl w:val="2"/>
+          <w:numId w:val="2"/>
+        </w:numPr>
+        <w:rPr>
+          <w:b/>
+        </w:rPr>
+      </w:pPr>
+      <w:r>
+        <w:rPr>
+          <w:b/>
+        </w:rPr>
+        <w:t>Được phép đánh giá người bán +1 hoặc -1, gửi kèm 1 đoạn nhận xét</w:t>
+      </w:r>
+    </w:p>
+    <w:p>
+      <w:pPr>
+        <w:pStyle w:val="ListParagraph"/>
+        <w:numPr>
+          <w:ilvl w:val="0"/>
+          <w:numId w:val="2"/>
+        </w:numPr>
+      </w:pPr>
+      <w:r>
+        <w:t>Xin được bán trong vòng 7 ngày</w:t>
+      </w:r>
+    </w:p>
+    <w:p/>
+    <w:p>
+      <w:r>
+        <w:t>Người bán (người dùng có quyền đăng bán &amp; đã đăng nhập)</w:t>
+      </w:r>
+    </w:p>
+    <w:p>
+      <w:pPr>
+        <w:pStyle w:val="ListParagraph"/>
+        <w:numPr>
+          <w:ilvl w:val="0"/>
+          <w:numId w:val="3"/>
+        </w:numPr>
+        <w:rPr>
+          <w:b/>
+          <w:color w:val="FF0000"/>
+        </w:rPr>
+      </w:pPr>
+      <w:r>
+        <w:rPr>
+          <w:b/>
+          <w:color w:val="FF0000"/>
+        </w:rPr>
+        <w:t>Đăng 1 sản phẩm lên đấu giá</w:t>
+      </w:r>
+      <w:r>
+        <w:rPr>
+          <w:b/>
+          <w:color w:val="FF0000"/>
+        </w:rPr>
+        <w:t>: Đông</w:t>
+      </w:r>
+    </w:p>
+    <w:p>
+      <w:pPr>
+        <w:pStyle w:val="ListParagraph"/>
+        <w:numPr>
+          <w:ilvl w:val="1"/>
+          <w:numId w:val="3"/>
+        </w:numPr>
+        <w:rPr>
+          <w:color w:val="FF0000"/>
+        </w:rPr>
+      </w:pPr>
+      <w:r>
+        <w:rPr>
+          <w:color w:val="FF0000"/>
+        </w:rPr>
+        <w:t>Nhập đủ thông tin: tên sản phẩm, tối đa 3 ảnh, giá khởi điểm, bước giá, giá mua ngay (nếu cần), thời gian đăng, mô tả (html)</w:t>
+      </w:r>
+    </w:p>
+    <w:p>
+      <w:pPr>
+        <w:pStyle w:val="ListParagraph"/>
+        <w:numPr>
+          <w:ilvl w:val="1"/>
+          <w:numId w:val="3"/>
+        </w:numPr>
+        <w:rPr>
+          <w:color w:val="FF0000"/>
+        </w:rPr>
+      </w:pPr>
+      <w:r>
+        <w:rPr>
+          <w:color w:val="FF0000"/>
+        </w:rPr>
+        <w:t>Có tự động gia hạn ko? Nếu có, khi có lượt đấu giá mới trước khi kết thúc 5 phút, sản phẩm tự động gia hạn thêm 10p.</w:t>
+      </w:r>
+    </w:p>
+    <w:p>
+      <w:pPr>
+        <w:pStyle w:val="ListParagraph"/>
+        <w:numPr>
+          <w:ilvl w:val="0"/>
+          <w:numId w:val="3"/>
+        </w:numPr>
+      </w:pPr>
+      <w:r>
+        <w:t>Xem chi tiết sản phẩm</w:t>
+      </w:r>
+    </w:p>
+    <w:p>
+      <w:pPr>
+        <w:pStyle w:val="ListParagraph"/>
+        <w:numPr>
+          <w:ilvl w:val="1"/>
+          <w:numId w:val="3"/>
+        </w:numPr>
+      </w:pPr>
+      <w:r>
+        <w:lastRenderedPageBreak/>
+        <w:t>Cập nhật thông tin sản phẩm đã đăng</w:t>
+      </w:r>
+    </w:p>
+    <w:p>
+      <w:pPr>
+        <w:pStyle w:val="ListParagraph"/>
+        <w:numPr>
+          <w:ilvl w:val="2"/>
+          <w:numId w:val="3"/>
+        </w:numPr>
+      </w:pPr>
+      <w:r>
+        <w:t xml:space="preserve">Chỉ cho phép </w:t>
+      </w:r>
+      <w:r>
+        <w:rPr>
+          <w:color w:val="FF0000"/>
+        </w:rPr>
+        <w:t>THÊM thông tin mô tả</w:t>
+      </w:r>
+      <w:r>
+        <w:t xml:space="preserve"> (thể hiện xem ở </w:t>
+      </w:r>
+      <w:r>
+        <w:rPr>
+          <w:i/>
+          <w:color w:val="FF0000"/>
+        </w:rPr>
+        <w:t>desc.txt</w:t>
+      </w:r>
+      <w:r>
+        <w:t>)</w:t>
+      </w:r>
+    </w:p>
+    <w:p>
+      <w:pPr>
+        <w:pStyle w:val="ListParagraph"/>
+        <w:numPr>
+          <w:ilvl w:val="1"/>
+          <w:numId w:val="3"/>
+        </w:numPr>
+      </w:pPr>
+      <w:r>
+        <w:t>Xem lịch sử ra giá =&gt; KICK người mua ra khỏi sản phẩm</w:t>
+      </w:r>
+    </w:p>
+    <w:p>
+      <w:pPr>
+        <w:pStyle w:val="ListParagraph"/>
+        <w:numPr>
+          <w:ilvl w:val="2"/>
+          <w:numId w:val="3"/>
+        </w:numPr>
+      </w:pPr>
+      <w:r>
+        <w:t>Người mua bị kick không tham gia đấu giá sản phẩm này được nữa</w:t>
+      </w:r>
+    </w:p>
+    <w:p>
+      <w:pPr>
+        <w:pStyle w:val="ListParagraph"/>
+        <w:numPr>
+          <w:ilvl w:val="2"/>
+          <w:numId w:val="3"/>
+        </w:numPr>
+      </w:pPr>
+      <w:r>
+        <w:t>Nếu người mua bị kick đang giữ giá, sản phẩm chuyển cho người mua có giá lớn nhất</w:t>
+      </w:r>
+    </w:p>
+    <w:p>
+      <w:pPr>
+        <w:pStyle w:val="ListParagraph"/>
+        <w:numPr>
+          <w:ilvl w:val="0"/>
+          <w:numId w:val="3"/>
+        </w:numPr>
+      </w:pPr>
+      <w:r>
+        <w:t>Quản lý hồ sơ cá nhân (tt)</w:t>
+      </w:r>
+    </w:p>
+    <w:p>
+      <w:pPr>
+        <w:pStyle w:val="ListParagraph"/>
+        <w:numPr>
+          <w:ilvl w:val="1"/>
+          <w:numId w:val="3"/>
+        </w:numPr>
+      </w:pPr>
+      <w:r>
+        <w:t>Xem danh sách sản phẩm mình đang đăng &amp; còn hạn</w:t>
+      </w:r>
+    </w:p>
+    <w:p>
+      <w:pPr>
+        <w:pStyle w:val="ListParagraph"/>
+        <w:numPr>
+          <w:ilvl w:val="1"/>
+          <w:numId w:val="3"/>
+        </w:numPr>
+      </w:pPr>
+      <w:r>
+        <w:t>Xem danh sách sản phẩm đã có người mua</w:t>
+      </w:r>
+    </w:p>
+    <w:p>
+      <w:pPr>
+        <w:pStyle w:val="ListParagraph"/>
+        <w:numPr>
+          <w:ilvl w:val="2"/>
+          <w:numId w:val="3"/>
+        </w:numPr>
+      </w:pPr>
+      <w:r>
+        <w:t>Được phép đánh giá +1 hoặc -1 người chiến thắng, có gửi kèm 1 đoạn nhận xét</w:t>
+      </w:r>
+    </w:p>
+    <w:p/>
+    <w:p>
+      <w:pPr>
+        <w:rPr>
+          <w:b/>
+        </w:rPr>
+      </w:pPr>
+      <w:r>
+        <w:rPr>
+          <w:b/>
+        </w:rPr>
+        <w:t>Quản trị</w:t>
+      </w:r>
+      <w:r>
+        <w:rPr>
+          <w:b/>
+        </w:rPr>
+        <w:t>: Đông</w:t>
+      </w:r>
+    </w:p>
+    <w:p>
+      <w:pPr>
+        <w:pStyle w:val="ListParagraph"/>
+        <w:numPr>
+          <w:ilvl w:val="0"/>
+          <w:numId w:val="4"/>
+        </w:numPr>
+      </w:pPr>
+      <w:r>
+        <w:t>Duyệt yêu cầu xin được bán của người dùng</w:t>
+      </w:r>
+    </w:p>
+    <w:p>
+      <w:pPr>
+        <w:pStyle w:val="ListParagraph"/>
+        <w:numPr>
+          <w:ilvl w:val="1"/>
+          <w:numId w:val="4"/>
+        </w:numPr>
+      </w:pPr>
+      <w:r>
+        <w:t>Xem danh sách người mua xin được bán, sắp xếp theo thời gian xin tăng dần</w:t>
+      </w:r>
+    </w:p>
+    <w:p>
+      <w:pPr>
+        <w:pStyle w:val="ListParagraph"/>
+        <w:numPr>
+          <w:ilvl w:val="0"/>
+          <w:numId w:val="4"/>
+        </w:numPr>
+        <w:rPr>
+          <w:b/>
+          <w:color w:val="FF0000"/>
+        </w:rPr>
+      </w:pPr>
+      <w:r>
+        <w:rPr>
+          <w:b/>
+          <w:color w:val="FF0000"/>
+        </w:rPr>
+        <w:t>Quản trị danh sách người dùng</w:t>
+      </w:r>
+    </w:p>
+    <w:p>
+      <w:pPr>
+        <w:pStyle w:val="ListParagraph"/>
+        <w:numPr>
+          <w:ilvl w:val="1"/>
+          <w:numId w:val="4"/>
+        </w:numPr>
+        <w:rPr>
+          <w:b/>
+          <w:color w:val="FF0000"/>
+        </w:rPr>
+      </w:pPr>
+      <w:r>
+        <w:rPr>
+          <w:b/>
+          <w:color w:val="FF0000"/>
+        </w:rPr>
+        <w:t>Xoá người dùng</w:t>
+      </w:r>
       <w:bookmarkStart w:id="0" w:name="_GoBack"/>
       <w:bookmarkEnd w:id="0"/>
     </w:p>
@@ -527,351 +1009,19 @@
         <w:pStyle w:val="ListParagraph"/>
         <w:numPr>
           <w:ilvl w:val="1"/>
-          <w:numId w:val="2"/>
-        </w:numPr>
-        <w:rPr>
-          <w:b/>
-        </w:rPr>
-      </w:pPr>
-      <w:r>
-        <w:rPr>
-          <w:b/>
-        </w:rPr>
-        <w:t>Đổi thông tin email, họ tên, mật khẩu (có yêu cầu nhập mật khẩu cũ)</w:t>
-      </w:r>
-    </w:p>
-    <w:p>
-      <w:pPr>
-        <w:pStyle w:val="ListParagraph"/>
-        <w:numPr>
-          <w:ilvl w:val="1"/>
-          <w:numId w:val="2"/>
-        </w:numPr>
-        <w:rPr>
-          <w:b/>
-        </w:rPr>
-      </w:pPr>
-      <w:r>
-        <w:rPr>
-          <w:b/>
-        </w:rPr>
-        <w:t xml:space="preserve">Xem điểm đánh giá và chi tiết các lần “được” đánh giá &amp; đoạn </w:t>
-      </w:r>
-      <w:r>
-        <w:rPr>
-          <w:b/>
-        </w:rPr>
-        <w:t>nhận xét</w:t>
-      </w:r>
-      <w:r>
-        <w:rPr>
-          <w:b/>
-        </w:rPr>
-        <w:t xml:space="preserve"> mà người đánh giá gửi</w:t>
-      </w:r>
-    </w:p>
-    <w:p>
-      <w:pPr>
-        <w:pStyle w:val="ListParagraph"/>
-        <w:numPr>
-          <w:ilvl w:val="1"/>
-          <w:numId w:val="2"/>
-        </w:numPr>
-        <w:rPr>
-          <w:b/>
-        </w:rPr>
-      </w:pPr>
-      <w:r>
-        <w:rPr>
-          <w:b/>
-        </w:rPr>
-        <w:t>Xem danh sách sản phẩm yêu thích của mình</w:t>
-      </w:r>
-    </w:p>
-    <w:p>
-      <w:pPr>
-        <w:pStyle w:val="ListParagraph"/>
-        <w:numPr>
-          <w:ilvl w:val="1"/>
-          <w:numId w:val="2"/>
-        </w:numPr>
-        <w:rPr>
-          <w:b/>
-        </w:rPr>
-      </w:pPr>
-      <w:r>
-        <w:rPr>
-          <w:b/>
-        </w:rPr>
-        <w:t>Xem danh sách sản phẩm mà mình đang tham gia đấu giá</w:t>
-      </w:r>
-    </w:p>
-    <w:p>
-      <w:pPr>
-        <w:pStyle w:val="ListParagraph"/>
-        <w:numPr>
-          <w:ilvl w:val="1"/>
-          <w:numId w:val="2"/>
-        </w:numPr>
-        <w:rPr>
-          <w:b/>
-        </w:rPr>
-      </w:pPr>
-      <w:r>
-        <w:rPr>
-          <w:b/>
-        </w:rPr>
-        <w:t>Xem danh sách sản phẩm mà mình đã thắng (giá cao nhất)</w:t>
-      </w:r>
-    </w:p>
-    <w:p>
-      <w:pPr>
-        <w:pStyle w:val="ListParagraph"/>
-        <w:numPr>
-          <w:ilvl w:val="2"/>
-          <w:numId w:val="2"/>
-        </w:numPr>
-        <w:rPr>
-          <w:b/>
-        </w:rPr>
-      </w:pPr>
-      <w:r>
-        <w:rPr>
-          <w:b/>
-        </w:rPr>
-        <w:t>Được phép đánh giá người bán +1 hoặc -1, gửi kèm 1 đoạn nhận xét</w:t>
-      </w:r>
-    </w:p>
-    <w:p>
-      <w:pPr>
-        <w:pStyle w:val="ListParagraph"/>
-        <w:numPr>
-          <w:ilvl w:val="0"/>
-          <w:numId w:val="2"/>
-        </w:numPr>
-      </w:pPr>
-      <w:r>
-        <w:t>Xin được bán trong vòng 7 ngày</w:t>
-      </w:r>
-    </w:p>
-    <w:p/>
-    <w:p>
-      <w:r>
-        <w:t>Người bán (người dùng có quyền đăng bán &amp; đã đăng nhập)</w:t>
-      </w:r>
-    </w:p>
-    <w:p>
-      <w:pPr>
-        <w:pStyle w:val="ListParagraph"/>
-        <w:numPr>
-          <w:ilvl w:val="0"/>
-          <w:numId w:val="3"/>
-        </w:numPr>
-        <w:rPr>
-          <w:b/>
-        </w:rPr>
-      </w:pPr>
-      <w:r>
-        <w:rPr>
-          <w:b/>
-        </w:rPr>
-        <w:t>Đăng 1 sản phẩm lên đấu giá</w:t>
-      </w:r>
-      <w:r>
-        <w:rPr>
-          <w:b/>
-        </w:rPr>
-        <w:t>: Đông</w:t>
-      </w:r>
-    </w:p>
-    <w:p>
-      <w:pPr>
-        <w:pStyle w:val="ListParagraph"/>
-        <w:numPr>
-          <w:ilvl w:val="1"/>
-          <w:numId w:val="3"/>
-        </w:numPr>
-      </w:pPr>
-      <w:r>
-        <w:t xml:space="preserve">Nhập đủ thông tin: tên sản phẩm, tối đa 3 ảnh, giá khởi điểm, bước giá, giá mua ngay (nếu cần), thời gian đăng, </w:t>
-      </w:r>
-      <w:r>
-        <w:rPr>
-          <w:color w:val="FF0000"/>
-        </w:rPr>
-        <w:t>mô tả (html)</w:t>
-      </w:r>
-    </w:p>
-    <w:p>
-      <w:pPr>
-        <w:pStyle w:val="ListParagraph"/>
-        <w:numPr>
-          <w:ilvl w:val="1"/>
-          <w:numId w:val="3"/>
-        </w:numPr>
-      </w:pPr>
-      <w:r>
-        <w:t>Có tự động gia hạn ko? Nếu có, khi có lượt đấu giá mới trước khi kết thúc 5 phút, sản phẩm tự động gia hạn thêm 10p.</w:t>
-      </w:r>
-    </w:p>
-    <w:p>
-      <w:pPr>
-        <w:pStyle w:val="ListParagraph"/>
-        <w:numPr>
-          <w:ilvl w:val="0"/>
-          <w:numId w:val="3"/>
-        </w:numPr>
-      </w:pPr>
-      <w:r>
-        <w:t>Xem chi tiết sản phẩm</w:t>
-      </w:r>
-    </w:p>
-    <w:p>
-      <w:pPr>
-        <w:pStyle w:val="ListParagraph"/>
-        <w:numPr>
-          <w:ilvl w:val="1"/>
-          <w:numId w:val="3"/>
-        </w:numPr>
-      </w:pPr>
-      <w:r>
-        <w:lastRenderedPageBreak/>
-        <w:t>Cập nhật thông tin sản phẩm đã đăng</w:t>
-      </w:r>
-    </w:p>
-    <w:p>
-      <w:pPr>
-        <w:pStyle w:val="ListParagraph"/>
-        <w:numPr>
-          <w:ilvl w:val="2"/>
-          <w:numId w:val="3"/>
-        </w:numPr>
-      </w:pPr>
-      <w:r>
-        <w:t xml:space="preserve">Chỉ cho phép </w:t>
-      </w:r>
-      <w:r>
-        <w:rPr>
-          <w:color w:val="FF0000"/>
-        </w:rPr>
-        <w:t>THÊM thông tin mô tả</w:t>
-      </w:r>
-      <w:r>
-        <w:t xml:space="preserve"> (thể hiện xem ở </w:t>
-      </w:r>
-      <w:r>
-        <w:rPr>
-          <w:i/>
-          <w:color w:val="FF0000"/>
-        </w:rPr>
-        <w:t>desc.txt</w:t>
-      </w:r>
-      <w:r>
-        <w:t>)</w:t>
-      </w:r>
-    </w:p>
-    <w:p>
-      <w:pPr>
-        <w:pStyle w:val="ListParagraph"/>
-        <w:numPr>
-          <w:ilvl w:val="1"/>
-          <w:numId w:val="3"/>
-        </w:numPr>
-      </w:pPr>
-      <w:r>
-        <w:t>Xem lịch sử ra giá =&gt; KICK người mua ra khỏi sản phẩm</w:t>
-      </w:r>
-    </w:p>
-    <w:p>
-      <w:pPr>
-        <w:pStyle w:val="ListParagraph"/>
-        <w:numPr>
-          <w:ilvl w:val="2"/>
-          <w:numId w:val="3"/>
-        </w:numPr>
-      </w:pPr>
-      <w:r>
-        <w:t>Người mua bị kick không tham gia đấu giá sản phẩm này được nữa</w:t>
-      </w:r>
-    </w:p>
-    <w:p>
-      <w:pPr>
-        <w:pStyle w:val="ListParagraph"/>
-        <w:numPr>
-          <w:ilvl w:val="2"/>
-          <w:numId w:val="3"/>
-        </w:numPr>
-      </w:pPr>
-      <w:r>
-        <w:t>Nếu người mua bị kick đang giữ giá, sản phẩm chuyển cho người mua có giá lớn nhất</w:t>
-      </w:r>
-    </w:p>
-    <w:p>
-      <w:pPr>
-        <w:pStyle w:val="ListParagraph"/>
-        <w:numPr>
-          <w:ilvl w:val="0"/>
-          <w:numId w:val="3"/>
-        </w:numPr>
-      </w:pPr>
-      <w:r>
-        <w:t>Quản lý hồ sơ cá nhân (tt)</w:t>
-      </w:r>
-    </w:p>
-    <w:p>
-      <w:pPr>
-        <w:pStyle w:val="ListParagraph"/>
-        <w:numPr>
-          <w:ilvl w:val="1"/>
-          <w:numId w:val="3"/>
-        </w:numPr>
-      </w:pPr>
-      <w:r>
-        <w:t>Xem danh sách sản phẩm mình đang đăng &amp; còn hạn</w:t>
-      </w:r>
-    </w:p>
-    <w:p>
-      <w:pPr>
-        <w:pStyle w:val="ListParagraph"/>
-        <w:numPr>
-          <w:ilvl w:val="1"/>
-          <w:numId w:val="3"/>
-        </w:numPr>
-      </w:pPr>
-      <w:r>
-        <w:t>Xem danh sách sản phẩm đã có người mua</w:t>
-      </w:r>
-    </w:p>
-    <w:p>
-      <w:pPr>
-        <w:pStyle w:val="ListParagraph"/>
-        <w:numPr>
-          <w:ilvl w:val="2"/>
-          <w:numId w:val="3"/>
-        </w:numPr>
-      </w:pPr>
-      <w:r>
-        <w:t>Được phép đánh giá +1 hoặc -1 người chiến thắng, có gửi kèm 1 đoạn nhận xét</w:t>
-      </w:r>
-    </w:p>
-    <w:p/>
-    <w:p>
-      <w:pPr>
-        <w:rPr>
-          <w:b/>
-        </w:rPr>
-      </w:pPr>
-      <w:r>
-        <w:rPr>
-          <w:b/>
-        </w:rPr>
-        <w:t>Quản trị</w:t>
-      </w:r>
-      <w:r>
-        <w:rPr>
-          <w:b/>
-        </w:rPr>
-        <w:t>: Đông</w:t>
+          <w:numId w:val="4"/>
+        </w:numPr>
+        <w:rPr>
+          <w:b/>
+          <w:color w:val="FF0000"/>
+        </w:rPr>
+      </w:pPr>
+      <w:r>
+        <w:rPr>
+          <w:b/>
+          <w:color w:val="FF0000"/>
+        </w:rPr>
+        <w:t>Reset mật khẩu người dùng</w:t>
       </w:r>
     </w:p>
     <w:p>
@@ -881,9 +1031,17 @@
           <w:ilvl w:val="0"/>
           <w:numId w:val="4"/>
         </w:numPr>
-      </w:pPr>
-      <w:r>
-        <w:t>Duyệt yêu cầu xin được bán của người dùng</w:t>
+        <w:rPr>
+          <w:b/>
+          <w:color w:val="FF0000"/>
+        </w:rPr>
+      </w:pPr>
+      <w:r>
+        <w:rPr>
+          <w:b/>
+          <w:color w:val="FF0000"/>
+        </w:rPr>
+        <w:t>Quản trị danh sách danh mục</w:t>
       </w:r>
     </w:p>
     <w:p>
@@ -893,27 +1051,37 @@
           <w:ilvl w:val="1"/>
           <w:numId w:val="4"/>
         </w:numPr>
-      </w:pPr>
-      <w:r>
-        <w:t>Xem danh sách người mua xin được bán, sắp xếp theo thời gian xin tăng dần</w:t>
-      </w:r>
-    </w:p>
-    <w:p>
-      <w:pPr>
-        <w:pStyle w:val="ListParagraph"/>
-        <w:numPr>
-          <w:ilvl w:val="0"/>
+        <w:rPr>
+          <w:b/>
+          <w:color w:val="FF0000"/>
+        </w:rPr>
+      </w:pPr>
+      <w:r>
+        <w:rPr>
+          <w:b/>
+          <w:color w:val="FF0000"/>
+        </w:rPr>
+        <w:t>Thêm</w:t>
+      </w:r>
+    </w:p>
+    <w:p>
+      <w:pPr>
+        <w:pStyle w:val="ListParagraph"/>
+        <w:numPr>
+          <w:ilvl w:val="1"/>
           <w:numId w:val="4"/>
         </w:numPr>
         <w:rPr>
           <w:b/>
-        </w:rPr>
-      </w:pPr>
-      <w:r>
-        <w:rPr>
-          <w:b/>
-        </w:rPr>
-        <w:t>Quản trị danh sách người dùng</w:t>
+          <w:color w:val="FF0000"/>
+        </w:rPr>
+      </w:pPr>
+      <w:r>
+        <w:rPr>
+          <w:b/>
+          <w:color w:val="FF0000"/>
+        </w:rPr>
+        <w:t>Xoá</w:t>
       </w:r>
     </w:p>
     <w:p>
@@ -925,101 +1093,13 @@
         </w:numPr>
         <w:rPr>
           <w:b/>
-        </w:rPr>
-      </w:pPr>
-      <w:r>
-        <w:rPr>
-          <w:b/>
-        </w:rPr>
-        <w:t>Xoá người dùng</w:t>
-      </w:r>
-    </w:p>
-    <w:p>
-      <w:pPr>
-        <w:pStyle w:val="ListParagraph"/>
-        <w:numPr>
-          <w:ilvl w:val="1"/>
-          <w:numId w:val="4"/>
-        </w:numPr>
-        <w:rPr>
-          <w:b/>
-        </w:rPr>
-      </w:pPr>
-      <w:r>
-        <w:rPr>
-          <w:b/>
-        </w:rPr>
-        <w:t>Reset mật khẩu người dùng</w:t>
-      </w:r>
-    </w:p>
-    <w:p>
-      <w:pPr>
-        <w:pStyle w:val="ListParagraph"/>
-        <w:numPr>
-          <w:ilvl w:val="0"/>
-          <w:numId w:val="4"/>
-        </w:numPr>
-        <w:rPr>
-          <w:b/>
-        </w:rPr>
-      </w:pPr>
-      <w:r>
-        <w:rPr>
-          <w:b/>
-        </w:rPr>
-        <w:t>Quản trị danh sách danh mục</w:t>
-      </w:r>
-    </w:p>
-    <w:p>
-      <w:pPr>
-        <w:pStyle w:val="ListParagraph"/>
-        <w:numPr>
-          <w:ilvl w:val="1"/>
-          <w:numId w:val="4"/>
-        </w:numPr>
-        <w:rPr>
-          <w:b/>
-        </w:rPr>
-      </w:pPr>
-      <w:r>
-        <w:rPr>
-          <w:b/>
-        </w:rPr>
-        <w:t>Thêm</w:t>
-      </w:r>
-    </w:p>
-    <w:p>
-      <w:pPr>
-        <w:pStyle w:val="ListParagraph"/>
-        <w:numPr>
-          <w:ilvl w:val="1"/>
-          <w:numId w:val="4"/>
-        </w:numPr>
-        <w:rPr>
-          <w:b/>
-        </w:rPr>
-      </w:pPr>
-      <w:r>
-        <w:rPr>
-          <w:b/>
-        </w:rPr>
-        <w:t>Xoá</w:t>
-      </w:r>
-    </w:p>
-    <w:p>
-      <w:pPr>
-        <w:pStyle w:val="ListParagraph"/>
-        <w:numPr>
-          <w:ilvl w:val="1"/>
-          <w:numId w:val="4"/>
-        </w:numPr>
-        <w:rPr>
-          <w:b/>
-        </w:rPr>
-      </w:pPr>
-      <w:r>
-        <w:rPr>
-          <w:b/>
+          <w:color w:val="FF0000"/>
+        </w:rPr>
+      </w:pPr>
+      <w:r>
+        <w:rPr>
+          <w:b/>
+          <w:color w:val="FF0000"/>
         </w:rPr>
         <w:t>Sửa</w:t>
       </w:r>
@@ -1929,6 +2009,7 @@
     <w:lsdException w:name="HTML Sample" w:semiHidden="1" w:unhideWhenUsed="1"/>
     <w:lsdException w:name="HTML Typewriter" w:semiHidden="1" w:unhideWhenUsed="1"/>
     <w:lsdException w:name="HTML Variable" w:semiHidden="1" w:unhideWhenUsed="1"/>
+    <w:lsdException w:name="Normal Table" w:semiHidden="1" w:unhideWhenUsed="1"/>
     <w:lsdException w:name="annotation subject" w:semiHidden="1" w:unhideWhenUsed="1"/>
     <w:lsdException w:name="No List" w:semiHidden="1" w:unhideWhenUsed="1"/>
     <w:lsdException w:name="Outline List 1" w:semiHidden="1" w:unhideWhenUsed="1"/>
@@ -1972,8 +2053,10 @@
     <w:lsdException w:name="Table Elegant" w:semiHidden="1" w:unhideWhenUsed="1"/>
     <w:lsdException w:name="Table Professional" w:semiHidden="1" w:unhideWhenUsed="1"/>
     <w:lsdException w:name="Table Subtle 1" w:semiHidden="1" w:unhideWhenUsed="1"/>
+    <w:lsdException w:name="Table Subtle 2" w:semiHidden="1" w:unhideWhenUsed="1"/>
     <w:lsdException w:name="Table Web 1" w:semiHidden="1" w:unhideWhenUsed="1"/>
     <w:lsdException w:name="Table Web 2" w:semiHidden="1" w:unhideWhenUsed="1"/>
+    <w:lsdException w:name="Table Web 3" w:semiHidden="1" w:unhideWhenUsed="1"/>
     <w:lsdException w:name="Balloon Text" w:semiHidden="1" w:unhideWhenUsed="1"/>
     <w:lsdException w:name="Table Grid" w:uiPriority="39"/>
     <w:lsdException w:name="Table Theme" w:semiHidden="1" w:unhideWhenUsed="1"/>

</xml_diff>

<commit_message>
Thêm sản phẩm yêu thích, view: chi tiết sản phẩm
</commit_message>
<xml_diff>
--- a/SITE-ĐẤU-GIÁ-TRỰC-TUYẾN.docx
+++ b/SITE-ĐẤU-GIÁ-TRỰC-TUYẾN.docx
@@ -233,22 +233,15 @@
           <w:ilvl w:val="0"/>
           <w:numId w:val="1"/>
         </w:numPr>
-        <w:rPr>
-          <w:b/>
-        </w:rPr>
-      </w:pPr>
-      <w:r>
-        <w:rPr>
-          <w:b/>
-        </w:rPr>
+      </w:pPr>
+      <w:r>
         <w:t>Xem chi tiết sản phẩm đấu giá</w:t>
       </w:r>
       <w:r>
-        <w:rPr>
-          <w:b/>
-        </w:rPr>
-        <w:t>: Duy</w:t>
-      </w:r>
+        <w:t>:</w:t>
+      </w:r>
+      <w:bookmarkStart w:id="0" w:name="_GoBack"/>
+      <w:bookmarkEnd w:id="0"/>
     </w:p>
     <w:p>
       <w:pPr>
@@ -1001,8 +994,6 @@
         </w:rPr>
         <w:t>Xoá người dùng</w:t>
       </w:r>
-      <w:bookmarkStart w:id="0" w:name="_GoBack"/>
-      <w:bookmarkEnd w:id="0"/>
     </w:p>
     <w:p>
       <w:pPr>

</xml_diff>

<commit_message>
Thêm sản phẩm yêu thích tại view tìm kiếm sản phẩm
</commit_message>
<xml_diff>
--- a/SITE-ĐẤU-GIÁ-TRỰC-TUYẾN.docx
+++ b/SITE-ĐẤU-GIÁ-TRỰC-TUYẾN.docx
@@ -110,17 +110,27 @@
           <w:ilvl w:val="1"/>
           <w:numId w:val="1"/>
         </w:numPr>
-      </w:pPr>
-      <w:r>
+        <w:rPr>
+          <w:color w:val="FF0000"/>
+        </w:rPr>
+      </w:pPr>
+      <w:r>
+        <w:rPr>
+          <w:color w:val="FF0000"/>
+        </w:rPr>
         <w:t xml:space="preserve">Tìm theo tên </w:t>
       </w:r>
       <w:r>
         <w:rPr>
           <w:i/>
+          <w:color w:val="FF0000"/>
         </w:rPr>
         <w:t>and/or</w:t>
       </w:r>
       <w:r>
+        <w:rPr>
+          <w:color w:val="FF0000"/>
+        </w:rPr>
         <w:t xml:space="preserve"> Tìm theo danh mục</w:t>
       </w:r>
     </w:p>
@@ -131,8 +141,14 @@
           <w:ilvl w:val="1"/>
           <w:numId w:val="1"/>
         </w:numPr>
-      </w:pPr>
-      <w:r>
+        <w:rPr>
+          <w:color w:val="FF0000"/>
+        </w:rPr>
+      </w:pPr>
+      <w:r>
+        <w:rPr>
+          <w:color w:val="FF0000"/>
+        </w:rPr>
         <w:t>Phân trang kết quả</w:t>
       </w:r>
     </w:p>
@@ -143,8 +159,14 @@
           <w:ilvl w:val="2"/>
           <w:numId w:val="1"/>
         </w:numPr>
-      </w:pPr>
-      <w:r>
+        <w:rPr>
+          <w:color w:val="FF0000"/>
+        </w:rPr>
+      </w:pPr>
+      <w:r>
+        <w:rPr>
+          <w:color w:val="FF0000"/>
+        </w:rPr>
         <w:t>Có số trang cụ thể</w:t>
       </w:r>
     </w:p>
@@ -155,16 +177,30 @@
           <w:ilvl w:val="2"/>
           <w:numId w:val="1"/>
         </w:numPr>
-      </w:pPr>
-      <w:r>
+        <w:rPr>
+          <w:color w:val="FF0000"/>
+        </w:rPr>
+      </w:pPr>
+      <w:r>
+        <w:rPr>
+          <w:color w:val="FF0000"/>
+        </w:rPr>
         <w:t>Hoặc KHÔNG (load more button</w:t>
       </w:r>
       <w:r>
+        <w:rPr>
+          <w:color w:val="FF0000"/>
+        </w:rPr>
         <w:t xml:space="preserve"> + ajax</w:t>
       </w:r>
       <w:r>
+        <w:rPr>
+          <w:color w:val="FF0000"/>
+        </w:rPr>
         <w:t>)</w:t>
       </w:r>
+      <w:bookmarkStart w:id="0" w:name="_GoBack"/>
+      <w:bookmarkEnd w:id="0"/>
     </w:p>
     <w:p>
       <w:pPr>
@@ -173,8 +209,14 @@
           <w:ilvl w:val="1"/>
           <w:numId w:val="1"/>
         </w:numPr>
-      </w:pPr>
-      <w:r>
+        <w:rPr>
+          <w:color w:val="FF0000"/>
+        </w:rPr>
+      </w:pPr>
+      <w:r>
+        <w:rPr>
+          <w:color w:val="FF0000"/>
+        </w:rPr>
         <w:t>Sắp xếp theo ý người dùng</w:t>
       </w:r>
     </w:p>
@@ -185,8 +227,14 @@
           <w:ilvl w:val="2"/>
           <w:numId w:val="1"/>
         </w:numPr>
-      </w:pPr>
-      <w:r>
+        <w:rPr>
+          <w:color w:val="FF0000"/>
+        </w:rPr>
+      </w:pPr>
+      <w:r>
+        <w:rPr>
+          <w:color w:val="FF0000"/>
+        </w:rPr>
         <w:t>Thời gian kết thúc giảm dần</w:t>
       </w:r>
     </w:p>
@@ -197,8 +245,14 @@
           <w:ilvl w:val="2"/>
           <w:numId w:val="1"/>
         </w:numPr>
-      </w:pPr>
-      <w:r>
+        <w:rPr>
+          <w:color w:val="FF0000"/>
+        </w:rPr>
+      </w:pPr>
+      <w:r>
+        <w:rPr>
+          <w:color w:val="FF0000"/>
+        </w:rPr>
         <w:t>Giá tăng dần</w:t>
       </w:r>
     </w:p>
@@ -240,8 +294,6 @@
       <w:r>
         <w:t>:</w:t>
       </w:r>
-      <w:bookmarkStart w:id="0" w:name="_GoBack"/>
-      <w:bookmarkEnd w:id="0"/>
     </w:p>
     <w:p>
       <w:pPr>
@@ -250,8 +302,14 @@
           <w:ilvl w:val="1"/>
           <w:numId w:val="1"/>
         </w:numPr>
-      </w:pPr>
-      <w:r>
+        <w:rPr>
+          <w:color w:val="FF0000"/>
+        </w:rPr>
+      </w:pPr>
+      <w:r>
+        <w:rPr>
+          <w:color w:val="FF0000"/>
+        </w:rPr>
         <w:t>Thể hiện đầy đủ 3 hình ảnh</w:t>
       </w:r>
     </w:p>
@@ -262,8 +320,14 @@
           <w:ilvl w:val="1"/>
           <w:numId w:val="1"/>
         </w:numPr>
-      </w:pPr>
-      <w:r>
+        <w:rPr>
+          <w:color w:val="FF0000"/>
+        </w:rPr>
+      </w:pPr>
+      <w:r>
+        <w:rPr>
+          <w:color w:val="FF0000"/>
+        </w:rPr>
         <w:t>Có mô tả html</w:t>
       </w:r>
     </w:p>
@@ -274,8 +338,14 @@
           <w:ilvl w:val="1"/>
           <w:numId w:val="1"/>
         </w:numPr>
-      </w:pPr>
-      <w:r>
+        <w:rPr>
+          <w:color w:val="FF0000"/>
+        </w:rPr>
+      </w:pPr>
+      <w:r>
+        <w:rPr>
+          <w:color w:val="FF0000"/>
+        </w:rPr>
         <w:t>Thể hiện đầy đủ các thông tin của sản phẩm: tên, giá hiện tại, giá mua ngay (nếu có), người bán &amp; điểm đánh giá (url), người đang giữ giá cao nhất &amp; điểm đánh giá (url), thời điểm đăng, thời điểm kết thúc</w:t>
       </w:r>
     </w:p>
@@ -406,8 +476,14 @@
           <w:ilvl w:val="0"/>
           <w:numId w:val="2"/>
         </w:numPr>
-      </w:pPr>
-      <w:r>
+        <w:rPr>
+          <w:color w:val="FF0000"/>
+        </w:rPr>
+      </w:pPr>
+      <w:r>
+        <w:rPr>
+          <w:color w:val="FF0000"/>
+        </w:rPr>
         <w:t>Lưu 1 sản phẩm vào danh sách yêu thích (Watch List)</w:t>
       </w:r>
     </w:p>
@@ -418,8 +494,14 @@
           <w:ilvl w:val="1"/>
           <w:numId w:val="2"/>
         </w:numPr>
-      </w:pPr>
-      <w:r>
+        <w:rPr>
+          <w:color w:val="FF0000"/>
+        </w:rPr>
+      </w:pPr>
+      <w:r>
+        <w:rPr>
+          <w:color w:val="FF0000"/>
+        </w:rPr>
         <w:t>View tìm sản phẩm</w:t>
       </w:r>
     </w:p>
@@ -442,8 +524,14 @@
           <w:ilvl w:val="0"/>
           <w:numId w:val="2"/>
         </w:numPr>
-      </w:pPr>
-      <w:r>
+        <w:rPr>
+          <w:color w:val="FF0000"/>
+        </w:rPr>
+      </w:pPr>
+      <w:r>
+        <w:rPr>
+          <w:color w:val="FF0000"/>
+        </w:rPr>
         <w:t>Ra giá 1 sản phẩm</w:t>
       </w:r>
     </w:p>
@@ -454,8 +542,14 @@
           <w:ilvl w:val="1"/>
           <w:numId w:val="2"/>
         </w:numPr>
-      </w:pPr>
-      <w:r>
+        <w:rPr>
+          <w:color w:val="FF0000"/>
+        </w:rPr>
+      </w:pPr>
+      <w:r>
+        <w:rPr>
+          <w:color w:val="FF0000"/>
+        </w:rPr>
         <w:t>View xem chi tiết sản phẩm</w:t>
       </w:r>
     </w:p>
@@ -507,8 +601,14 @@
           <w:ilvl w:val="1"/>
           <w:numId w:val="2"/>
         </w:numPr>
-      </w:pPr>
-      <w:r>
+        <w:rPr>
+          <w:color w:val="FF0000"/>
+        </w:rPr>
+      </w:pPr>
+      <w:r>
+        <w:rPr>
+          <w:color w:val="FF0000"/>
+        </w:rPr>
         <w:t>Hệ thống đề nghị giá hợp lệ (thường là giá hiện tại + bước giá do người bán thiết lập)</w:t>
       </w:r>
     </w:p>
@@ -555,17 +655,20 @@
         </w:numPr>
         <w:rPr>
           <w:b/>
-        </w:rPr>
-      </w:pPr>
-      <w:r>
-        <w:rPr>
-          <w:b/>
+          <w:color w:val="FF0000"/>
+        </w:rPr>
+      </w:pPr>
+      <w:r>
+        <w:rPr>
+          <w:b/>
+          <w:color w:val="FF0000"/>
         </w:rPr>
         <w:t>Quản lý hồ sơ cá nhân</w:t>
       </w:r>
       <w:r>
         <w:rPr>
           <w:b/>
+          <w:color w:val="FF0000"/>
         </w:rPr>
         <w:t>: Đông</w:t>
       </w:r>
@@ -579,11 +682,13 @@
         </w:numPr>
         <w:rPr>
           <w:b/>
-        </w:rPr>
-      </w:pPr>
-      <w:r>
-        <w:rPr>
-          <w:b/>
+          <w:color w:val="FF0000"/>
+        </w:rPr>
+      </w:pPr>
+      <w:r>
+        <w:rPr>
+          <w:b/>
+          <w:color w:val="FF0000"/>
         </w:rPr>
         <w:t>Đổi thông tin email, họ tên, mật khẩu (có yêu cầu nhập mật khẩu cũ)</w:t>
       </w:r>
@@ -597,23 +702,27 @@
         </w:numPr>
         <w:rPr>
           <w:b/>
-        </w:rPr>
-      </w:pPr>
-      <w:r>
-        <w:rPr>
-          <w:b/>
+          <w:color w:val="FF0000"/>
+        </w:rPr>
+      </w:pPr>
+      <w:r>
+        <w:rPr>
+          <w:b/>
+          <w:color w:val="FF0000"/>
         </w:rPr>
         <w:t xml:space="preserve">Xem điểm đánh giá và chi tiết các lần “được” đánh giá &amp; đoạn </w:t>
       </w:r>
       <w:r>
         <w:rPr>
           <w:b/>
+          <w:color w:val="FF0000"/>
         </w:rPr>
         <w:t>nhận xét</w:t>
       </w:r>
       <w:r>
         <w:rPr>
           <w:b/>
+          <w:color w:val="FF0000"/>
         </w:rPr>
         <w:t xml:space="preserve"> mà người đánh giá gửi</w:t>
       </w:r>
@@ -627,11 +736,13 @@
         </w:numPr>
         <w:rPr>
           <w:b/>
-        </w:rPr>
-      </w:pPr>
-      <w:r>
-        <w:rPr>
-          <w:b/>
+          <w:color w:val="FF0000"/>
+        </w:rPr>
+      </w:pPr>
+      <w:r>
+        <w:rPr>
+          <w:b/>
+          <w:color w:val="FF0000"/>
         </w:rPr>
         <w:t>Xem danh sách sản phẩm yêu thích của mình</w:t>
       </w:r>
@@ -645,11 +756,13 @@
         </w:numPr>
         <w:rPr>
           <w:b/>
-        </w:rPr>
-      </w:pPr>
-      <w:r>
-        <w:rPr>
-          <w:b/>
+          <w:color w:val="FF0000"/>
+        </w:rPr>
+      </w:pPr>
+      <w:r>
+        <w:rPr>
+          <w:b/>
+          <w:color w:val="FF0000"/>
         </w:rPr>
         <w:t>Xem danh sách sản phẩm mà mình đang tham gia đấu giá</w:t>
       </w:r>
@@ -663,11 +776,13 @@
         </w:numPr>
         <w:rPr>
           <w:b/>
-        </w:rPr>
-      </w:pPr>
-      <w:r>
-        <w:rPr>
-          <w:b/>
+          <w:color w:val="FF0000"/>
+        </w:rPr>
+      </w:pPr>
+      <w:r>
+        <w:rPr>
+          <w:b/>
+          <w:color w:val="FF0000"/>
         </w:rPr>
         <w:t>Xem danh sách sản phẩm mà mình đã thắng (giá cao nhất)</w:t>
       </w:r>
@@ -732,7 +847,7 @@
           <w:b/>
           <w:color w:val="FF0000"/>
         </w:rPr>
-        <w:t>: Đông</w:t>
+        <w:t>:</w:t>
       </w:r>
     </w:p>
     <w:p>

</xml_diff>

<commit_message>
Tìm kiếm đấu giá, load số lượt đấu giá, viết hàm tìm người giữ giá cao nhất
</commit_message>
<xml_diff>
--- a/SITE-ĐẤU-GIÁ-TRỰC-TUYẾN.docx
+++ b/SITE-ĐẤU-GIÁ-TRỰC-TUYẾN.docx
@@ -100,8 +100,10 @@
         <w:rPr>
           <w:b/>
         </w:rPr>
-        <w:t>: Duy</w:t>
-      </w:r>
+        <w:t>:</w:t>
+      </w:r>
+      <w:bookmarkStart w:id="0" w:name="_GoBack"/>
+      <w:bookmarkEnd w:id="0"/>
     </w:p>
     <w:p>
       <w:pPr>
@@ -199,8 +201,6 @@
         </w:rPr>
         <w:t>)</w:t>
       </w:r>
-      <w:bookmarkStart w:id="0" w:name="_GoBack"/>
-      <w:bookmarkEnd w:id="0"/>
     </w:p>
     <w:p>
       <w:pPr>
@@ -512,8 +512,14 @@
           <w:ilvl w:val="1"/>
           <w:numId w:val="2"/>
         </w:numPr>
-      </w:pPr>
-      <w:r>
+        <w:rPr>
+          <w:color w:val="FF0000"/>
+        </w:rPr>
+      </w:pPr>
+      <w:r>
+        <w:rPr>
+          <w:color w:val="FF0000"/>
+        </w:rPr>
         <w:t>View xem chi tiết sản phẩm</w:t>
       </w:r>
     </w:p>

</xml_diff>

<commit_message>
Fix một số lỗi: fix link xem chi tiết ở view xem sản phẩm theo danh mục, đánh dấu file yêu cầu những gì đã làm được hoặc tạm xong
</commit_message>
<xml_diff>
--- a/SITE-ĐẤU-GIÁ-TRỰC-TUYẾN.docx
+++ b/SITE-ĐẤU-GIÁ-TRỰC-TUYẾN.docx
@@ -102,955 +102,967 @@
         </w:rPr>
         <w:t>:</w:t>
       </w:r>
+    </w:p>
+    <w:p>
+      <w:pPr>
+        <w:pStyle w:val="ListParagraph"/>
+        <w:numPr>
+          <w:ilvl w:val="1"/>
+          <w:numId w:val="1"/>
+        </w:numPr>
+        <w:rPr>
+          <w:color w:val="FF0000"/>
+        </w:rPr>
+      </w:pPr>
+      <w:r>
+        <w:rPr>
+          <w:color w:val="FF0000"/>
+        </w:rPr>
+        <w:t xml:space="preserve">Tìm theo tên </w:t>
+      </w:r>
+      <w:r>
+        <w:rPr>
+          <w:i/>
+          <w:color w:val="FF0000"/>
+        </w:rPr>
+        <w:t>and/or</w:t>
+      </w:r>
+      <w:r>
+        <w:rPr>
+          <w:color w:val="FF0000"/>
+        </w:rPr>
+        <w:t xml:space="preserve"> Tìm theo danh mục</w:t>
+      </w:r>
+    </w:p>
+    <w:p>
+      <w:pPr>
+        <w:pStyle w:val="ListParagraph"/>
+        <w:numPr>
+          <w:ilvl w:val="1"/>
+          <w:numId w:val="1"/>
+        </w:numPr>
+        <w:rPr>
+          <w:color w:val="FF0000"/>
+        </w:rPr>
+      </w:pPr>
+      <w:r>
+        <w:rPr>
+          <w:color w:val="FF0000"/>
+        </w:rPr>
+        <w:t>Phân trang kết quả</w:t>
+      </w:r>
+    </w:p>
+    <w:p>
+      <w:pPr>
+        <w:pStyle w:val="ListParagraph"/>
+        <w:numPr>
+          <w:ilvl w:val="2"/>
+          <w:numId w:val="1"/>
+        </w:numPr>
+        <w:rPr>
+          <w:color w:val="FF0000"/>
+        </w:rPr>
+      </w:pPr>
+      <w:r>
+        <w:rPr>
+          <w:color w:val="FF0000"/>
+        </w:rPr>
+        <w:t>Có số trang cụ thể</w:t>
+      </w:r>
+    </w:p>
+    <w:p>
+      <w:pPr>
+        <w:pStyle w:val="ListParagraph"/>
+        <w:numPr>
+          <w:ilvl w:val="2"/>
+          <w:numId w:val="1"/>
+        </w:numPr>
+        <w:rPr>
+          <w:color w:val="FF0000"/>
+        </w:rPr>
+      </w:pPr>
+      <w:r>
+        <w:rPr>
+          <w:color w:val="FF0000"/>
+        </w:rPr>
+        <w:t>Hoặc KHÔNG (load more button</w:t>
+      </w:r>
+      <w:r>
+        <w:rPr>
+          <w:color w:val="FF0000"/>
+        </w:rPr>
+        <w:t xml:space="preserve"> + ajax</w:t>
+      </w:r>
+      <w:r>
+        <w:rPr>
+          <w:color w:val="FF0000"/>
+        </w:rPr>
+        <w:t>)</w:t>
+      </w:r>
+    </w:p>
+    <w:p>
+      <w:pPr>
+        <w:pStyle w:val="ListParagraph"/>
+        <w:numPr>
+          <w:ilvl w:val="1"/>
+          <w:numId w:val="1"/>
+        </w:numPr>
+        <w:rPr>
+          <w:color w:val="FF0000"/>
+        </w:rPr>
+      </w:pPr>
+      <w:r>
+        <w:rPr>
+          <w:color w:val="FF0000"/>
+        </w:rPr>
+        <w:t>Sắp xếp theo ý người dùng</w:t>
+      </w:r>
+    </w:p>
+    <w:p>
+      <w:pPr>
+        <w:pStyle w:val="ListParagraph"/>
+        <w:numPr>
+          <w:ilvl w:val="2"/>
+          <w:numId w:val="1"/>
+        </w:numPr>
+        <w:rPr>
+          <w:color w:val="FF0000"/>
+        </w:rPr>
+      </w:pPr>
+      <w:r>
+        <w:rPr>
+          <w:color w:val="FF0000"/>
+        </w:rPr>
+        <w:t>Thời gian kết thúc giảm dần</w:t>
+      </w:r>
+    </w:p>
+    <w:p>
+      <w:pPr>
+        <w:pStyle w:val="ListParagraph"/>
+        <w:numPr>
+          <w:ilvl w:val="2"/>
+          <w:numId w:val="1"/>
+        </w:numPr>
+        <w:rPr>
+          <w:color w:val="FF0000"/>
+        </w:rPr>
+      </w:pPr>
+      <w:r>
+        <w:rPr>
+          <w:color w:val="FF0000"/>
+        </w:rPr>
+        <w:t>Giá tăng dần</w:t>
+      </w:r>
+    </w:p>
+    <w:p>
+      <w:pPr>
+        <w:pStyle w:val="ListParagraph"/>
+        <w:numPr>
+          <w:ilvl w:val="1"/>
+          <w:numId w:val="1"/>
+        </w:numPr>
+      </w:pPr>
+      <w:r>
+        <w:t>Những sản phẩm mới đăng trong vòng N phút sẽ có thể hiện khác các sản phẩm còn lại</w:t>
+      </w:r>
+    </w:p>
+    <w:p>
+      <w:pPr>
+        <w:pStyle w:val="ListParagraph"/>
+        <w:numPr>
+          <w:ilvl w:val="1"/>
+          <w:numId w:val="1"/>
+        </w:numPr>
+        <w:rPr>
+          <w:color w:val="FF0000"/>
+        </w:rPr>
+      </w:pPr>
+      <w:r>
+        <w:rPr>
+          <w:color w:val="FF0000"/>
+        </w:rPr>
+        <w:t>Thể hiện đủ các thông tin: 1 hình ảnh, tên sản phẩm, giá hiện tại, người dùng đang giữ giá (mã hoá),  giá mua ngay (nếu có), thời gian còn lại, số lượt ra giá hiện tại</w:t>
+      </w:r>
+    </w:p>
+    <w:p>
+      <w:pPr>
+        <w:pStyle w:val="ListParagraph"/>
+        <w:numPr>
+          <w:ilvl w:val="0"/>
+          <w:numId w:val="1"/>
+        </w:numPr>
+      </w:pPr>
+      <w:r>
+        <w:t>Xem chi tiết sản phẩm đấu giá</w:t>
+      </w:r>
+      <w:r>
+        <w:t>:</w:t>
+      </w:r>
+    </w:p>
+    <w:p>
+      <w:pPr>
+        <w:pStyle w:val="ListParagraph"/>
+        <w:numPr>
+          <w:ilvl w:val="1"/>
+          <w:numId w:val="1"/>
+        </w:numPr>
+        <w:rPr>
+          <w:color w:val="FF0000"/>
+        </w:rPr>
+      </w:pPr>
+      <w:r>
+        <w:rPr>
+          <w:color w:val="FF0000"/>
+        </w:rPr>
+        <w:t>Thể hiện đầy đủ 3 hình ảnh</w:t>
+      </w:r>
+    </w:p>
+    <w:p>
+      <w:pPr>
+        <w:pStyle w:val="ListParagraph"/>
+        <w:numPr>
+          <w:ilvl w:val="1"/>
+          <w:numId w:val="1"/>
+        </w:numPr>
+        <w:rPr>
+          <w:color w:val="FF0000"/>
+        </w:rPr>
+      </w:pPr>
+      <w:r>
+        <w:rPr>
+          <w:color w:val="FF0000"/>
+        </w:rPr>
+        <w:t>Có mô tả html</w:t>
+      </w:r>
+    </w:p>
+    <w:p>
+      <w:pPr>
+        <w:pStyle w:val="ListParagraph"/>
+        <w:numPr>
+          <w:ilvl w:val="1"/>
+          <w:numId w:val="1"/>
+        </w:numPr>
+        <w:rPr>
+          <w:color w:val="FF0000"/>
+        </w:rPr>
+      </w:pPr>
+      <w:r>
+        <w:rPr>
+          <w:color w:val="FF0000"/>
+        </w:rPr>
+        <w:t>Thể hiện đầy đủ các thông tin của sản phẩm: tên, giá hiện tại, giá mua ngay (nếu có), người bán &amp; điểm đánh giá (url), người đang giữ giá cao nhất &amp; điểm đánh giá (url), thời điểm đăng, thời điểm kết thúc</w:t>
+      </w:r>
+    </w:p>
+    <w:p>
+      <w:pPr>
+        <w:pStyle w:val="ListParagraph"/>
+        <w:numPr>
+          <w:ilvl w:val="0"/>
+          <w:numId w:val="1"/>
+        </w:numPr>
+        <w:rPr>
+          <w:color w:val="FF0000"/>
+        </w:rPr>
+      </w:pPr>
+      <w:r>
+        <w:rPr>
+          <w:color w:val="FF0000"/>
+        </w:rPr>
+        <w:t>Đăng ký</w:t>
+      </w:r>
+    </w:p>
+    <w:p>
+      <w:pPr>
+        <w:pStyle w:val="ListParagraph"/>
+        <w:numPr>
+          <w:ilvl w:val="1"/>
+          <w:numId w:val="1"/>
+        </w:numPr>
+        <w:rPr>
+          <w:color w:val="FF0000"/>
+        </w:rPr>
+      </w:pPr>
+      <w:r>
+        <w:rPr>
+          <w:color w:val="FF0000"/>
+        </w:rPr>
+        <w:t>reCaptcha</w:t>
+      </w:r>
+    </w:p>
+    <w:p>
+      <w:pPr>
+        <w:pStyle w:val="ListParagraph"/>
+        <w:numPr>
+          <w:ilvl w:val="1"/>
+          <w:numId w:val="1"/>
+        </w:numPr>
+        <w:rPr>
+          <w:color w:val="FF0000"/>
+        </w:rPr>
+      </w:pPr>
+      <w:r>
+        <w:rPr>
+          <w:color w:val="FF0000"/>
+        </w:rPr>
+        <w:t>Mật khẩu được mã hoá md5 (yếu)</w:t>
+      </w:r>
+    </w:p>
+    <w:p>
+      <w:pPr>
+        <w:pStyle w:val="ListParagraph"/>
+        <w:numPr>
+          <w:ilvl w:val="1"/>
+          <w:numId w:val="1"/>
+        </w:numPr>
+        <w:rPr>
+          <w:color w:val="FF0000"/>
+        </w:rPr>
+      </w:pPr>
+      <w:r>
+        <w:rPr>
+          <w:color w:val="FF0000"/>
+        </w:rPr>
+        <w:t>Thông tin: họ tên, địa chỉ, email (quan trọng, không trùng, có thật</w:t>
+      </w:r>
+      <w:r>
+        <w:rPr>
+          <w:color w:val="FF0000"/>
+        </w:rPr>
+        <w:t>)</w:t>
+      </w:r>
+    </w:p>
+    <w:p>
+      <w:pPr>
+        <w:pStyle w:val="ListParagraph"/>
+        <w:numPr>
+          <w:ilvl w:val="0"/>
+          <w:numId w:val="1"/>
+        </w:numPr>
+        <w:rPr>
+          <w:color w:val="FF0000"/>
+        </w:rPr>
+      </w:pPr>
+      <w:r>
+        <w:rPr>
+          <w:color w:val="FF0000"/>
+        </w:rPr>
+        <w:t>Đăng nhập</w:t>
+      </w:r>
+    </w:p>
+    <w:p>
+      <w:pPr>
+        <w:pStyle w:val="ListParagraph"/>
+        <w:numPr>
+          <w:ilvl w:val="0"/>
+          <w:numId w:val="1"/>
+        </w:numPr>
+        <w:rPr>
+          <w:color w:val="FF0000"/>
+        </w:rPr>
+      </w:pPr>
+      <w:r>
+        <w:rPr>
+          <w:color w:val="FF0000"/>
+        </w:rPr>
+        <w:t xml:space="preserve">Đăng xuất </w:t>
+      </w:r>
+    </w:p>
+    <w:p/>
+    <w:p>
+      <w:r>
+        <w:t>Người mua (người dùng đã đăng nhập)</w:t>
+      </w:r>
+    </w:p>
+    <w:p>
+      <w:pPr>
+        <w:pStyle w:val="ListParagraph"/>
+        <w:numPr>
+          <w:ilvl w:val="0"/>
+          <w:numId w:val="2"/>
+        </w:numPr>
+        <w:rPr>
+          <w:color w:val="FF0000"/>
+        </w:rPr>
+      </w:pPr>
+      <w:r>
+        <w:rPr>
+          <w:color w:val="FF0000"/>
+        </w:rPr>
+        <w:t>Lưu 1 sản phẩm vào danh sách yêu thích (Watch List)</w:t>
+      </w:r>
+    </w:p>
+    <w:p>
+      <w:pPr>
+        <w:pStyle w:val="ListParagraph"/>
+        <w:numPr>
+          <w:ilvl w:val="1"/>
+          <w:numId w:val="2"/>
+        </w:numPr>
+        <w:rPr>
+          <w:color w:val="FF0000"/>
+        </w:rPr>
+      </w:pPr>
+      <w:r>
+        <w:rPr>
+          <w:color w:val="FF0000"/>
+        </w:rPr>
+        <w:t>View tìm sản phẩm</w:t>
+      </w:r>
+    </w:p>
+    <w:p>
+      <w:pPr>
+        <w:pStyle w:val="ListParagraph"/>
+        <w:numPr>
+          <w:ilvl w:val="1"/>
+          <w:numId w:val="2"/>
+        </w:numPr>
+        <w:rPr>
+          <w:color w:val="FF0000"/>
+        </w:rPr>
+      </w:pPr>
+      <w:r>
+        <w:rPr>
+          <w:color w:val="FF0000"/>
+        </w:rPr>
+        <w:t>View xem chi tiết sản phẩm</w:t>
+      </w:r>
+    </w:p>
+    <w:p>
+      <w:pPr>
+        <w:pStyle w:val="ListParagraph"/>
+        <w:numPr>
+          <w:ilvl w:val="0"/>
+          <w:numId w:val="2"/>
+        </w:numPr>
+        <w:rPr>
+          <w:color w:val="FF0000"/>
+        </w:rPr>
+      </w:pPr>
+      <w:r>
+        <w:rPr>
+          <w:color w:val="FF0000"/>
+        </w:rPr>
+        <w:t>Ra giá 1 sản phẩm</w:t>
+      </w:r>
+    </w:p>
+    <w:p>
+      <w:pPr>
+        <w:pStyle w:val="ListParagraph"/>
+        <w:numPr>
+          <w:ilvl w:val="1"/>
+          <w:numId w:val="2"/>
+        </w:numPr>
+        <w:rPr>
+          <w:color w:val="FF0000"/>
+        </w:rPr>
+      </w:pPr>
+      <w:r>
+        <w:rPr>
+          <w:color w:val="FF0000"/>
+        </w:rPr>
+        <w:t>View xem chi tiết sản phẩm</w:t>
+      </w:r>
+    </w:p>
+    <w:p>
+      <w:pPr>
+        <w:pStyle w:val="ListParagraph"/>
+        <w:numPr>
+          <w:ilvl w:val="1"/>
+          <w:numId w:val="2"/>
+        </w:numPr>
+        <w:rPr>
+          <w:i/>
+          <w:color w:val="FF0000"/>
+        </w:rPr>
+      </w:pPr>
+      <w:r>
+        <w:rPr>
+          <w:i/>
+          <w:color w:val="FF0000"/>
+        </w:rPr>
+        <w:t>Hệ thống kiểm tra điểm đánh giá (+/</w:t>
+      </w:r>
+      <w:r>
+        <w:rPr>
+          <w:i/>
+          <w:color w:val="FF0000"/>
+        </w:rPr>
+        <w:t>+</w:t>
+      </w:r>
+      <w:r>
+        <w:rPr>
+          <w:i/>
+          <w:color w:val="FF0000"/>
+        </w:rPr>
+        <w:t>`</w:t>
+      </w:r>
+      <w:r>
+        <w:rPr>
+          <w:i/>
+          <w:color w:val="FF0000"/>
+        </w:rPr>
+        <w:t>-) hơn 80% thì mới cho phép ra giá</w:t>
+      </w:r>
+    </w:p>
+    <w:p>
+      <w:pPr>
+        <w:pStyle w:val="ListParagraph"/>
+        <w:numPr>
+          <w:ilvl w:val="1"/>
+          <w:numId w:val="2"/>
+        </w:numPr>
+        <w:rPr>
+          <w:color w:val="FF0000"/>
+        </w:rPr>
+      </w:pPr>
+      <w:r>
+        <w:rPr>
+          <w:color w:val="FF0000"/>
+        </w:rPr>
+        <w:t>Hệ thống đề nghị giá hợp lệ (thường là giá hiện tại + bước giá do người bán thiết lập)</w:t>
+      </w:r>
+    </w:p>
+    <w:p>
+      <w:pPr>
+        <w:pStyle w:val="ListParagraph"/>
+        <w:numPr>
+          <w:ilvl w:val="1"/>
+          <w:numId w:val="2"/>
+        </w:numPr>
+        <w:rPr>
+          <w:color w:val="FF0000"/>
+        </w:rPr>
+      </w:pPr>
+      <w:r>
+        <w:rPr>
+          <w:color w:val="FF0000"/>
+        </w:rPr>
+        <w:t>Hệ thống yêu cầu xác nhận</w:t>
+      </w:r>
+    </w:p>
+    <w:p>
+      <w:pPr>
+        <w:pStyle w:val="ListParagraph"/>
+        <w:numPr>
+          <w:ilvl w:val="0"/>
+          <w:numId w:val="2"/>
+        </w:numPr>
+      </w:pPr>
+      <w:r>
+        <w:t>Xem lịch sử đấu giá của sản phẩm (</w:t>
+      </w:r>
+      <w:r>
+        <w:rPr>
+          <w:i/>
+          <w:color w:val="FF0000"/>
+        </w:rPr>
+        <w:t>bid_log.txt</w:t>
+      </w:r>
+      <w:r>
+        <w:t>)</w:t>
+      </w:r>
+    </w:p>
+    <w:p>
+      <w:pPr>
+        <w:pStyle w:val="ListParagraph"/>
+        <w:numPr>
+          <w:ilvl w:val="0"/>
+          <w:numId w:val="2"/>
+        </w:numPr>
+        <w:rPr>
+          <w:b/>
+          <w:color w:val="FF0000"/>
+        </w:rPr>
+      </w:pPr>
+      <w:r>
+        <w:rPr>
+          <w:b/>
+          <w:color w:val="FF0000"/>
+        </w:rPr>
+        <w:t>Quản lý hồ sơ cá nhân</w:t>
+      </w:r>
+      <w:r>
+        <w:rPr>
+          <w:b/>
+          <w:color w:val="FF0000"/>
+        </w:rPr>
+        <w:t>: Đông</w:t>
+      </w:r>
+    </w:p>
+    <w:p>
+      <w:pPr>
+        <w:pStyle w:val="ListParagraph"/>
+        <w:numPr>
+          <w:ilvl w:val="1"/>
+          <w:numId w:val="2"/>
+        </w:numPr>
+        <w:rPr>
+          <w:b/>
+          <w:color w:val="FF0000"/>
+        </w:rPr>
+      </w:pPr>
+      <w:r>
+        <w:rPr>
+          <w:b/>
+          <w:color w:val="FF0000"/>
+        </w:rPr>
+        <w:t>Đổi thông tin email, họ tên, mật khẩu (có yêu cầu nhập mật khẩu cũ)</w:t>
+      </w:r>
+    </w:p>
+    <w:p>
+      <w:pPr>
+        <w:pStyle w:val="ListParagraph"/>
+        <w:numPr>
+          <w:ilvl w:val="1"/>
+          <w:numId w:val="2"/>
+        </w:numPr>
+        <w:rPr>
+          <w:b/>
+          <w:color w:val="FF0000"/>
+        </w:rPr>
+      </w:pPr>
+      <w:r>
+        <w:rPr>
+          <w:b/>
+          <w:color w:val="FF0000"/>
+        </w:rPr>
+        <w:t xml:space="preserve">Xem điểm đánh giá và chi tiết các lần “được” đánh giá &amp; đoạn </w:t>
+      </w:r>
+      <w:r>
+        <w:rPr>
+          <w:b/>
+          <w:color w:val="FF0000"/>
+        </w:rPr>
+        <w:t>nhận xét</w:t>
+      </w:r>
+      <w:r>
+        <w:rPr>
+          <w:b/>
+          <w:color w:val="FF0000"/>
+        </w:rPr>
+        <w:t xml:space="preserve"> mà người đánh giá gửi</w:t>
+      </w:r>
+    </w:p>
+    <w:p>
+      <w:pPr>
+        <w:pStyle w:val="ListParagraph"/>
+        <w:numPr>
+          <w:ilvl w:val="1"/>
+          <w:numId w:val="2"/>
+        </w:numPr>
+        <w:rPr>
+          <w:b/>
+          <w:color w:val="FF0000"/>
+        </w:rPr>
+      </w:pPr>
+      <w:r>
+        <w:rPr>
+          <w:b/>
+          <w:color w:val="FF0000"/>
+        </w:rPr>
+        <w:t>Xem danh sách sản phẩm yêu thích của mình</w:t>
+      </w:r>
+    </w:p>
+    <w:p>
+      <w:pPr>
+        <w:pStyle w:val="ListParagraph"/>
+        <w:numPr>
+          <w:ilvl w:val="1"/>
+          <w:numId w:val="2"/>
+        </w:numPr>
+        <w:rPr>
+          <w:b/>
+          <w:color w:val="FF0000"/>
+        </w:rPr>
+      </w:pPr>
+      <w:r>
+        <w:rPr>
+          <w:b/>
+          <w:color w:val="FF0000"/>
+        </w:rPr>
+        <w:t>Xem danh sách sản phẩm mà mình đang tham gia đấu giá</w:t>
+      </w:r>
+    </w:p>
+    <w:p>
+      <w:pPr>
+        <w:pStyle w:val="ListParagraph"/>
+        <w:numPr>
+          <w:ilvl w:val="1"/>
+          <w:numId w:val="2"/>
+        </w:numPr>
+        <w:rPr>
+          <w:b/>
+          <w:color w:val="FF0000"/>
+        </w:rPr>
+      </w:pPr>
+      <w:r>
+        <w:rPr>
+          <w:b/>
+          <w:color w:val="FF0000"/>
+        </w:rPr>
+        <w:t>Xem danh sách sản phẩm mà mình đã thắng (giá cao nhất)</w:t>
+      </w:r>
+    </w:p>
+    <w:p>
+      <w:pPr>
+        <w:pStyle w:val="ListParagraph"/>
+        <w:numPr>
+          <w:ilvl w:val="2"/>
+          <w:numId w:val="2"/>
+        </w:numPr>
+        <w:rPr>
+          <w:b/>
+        </w:rPr>
+      </w:pPr>
+      <w:r>
+        <w:rPr>
+          <w:b/>
+        </w:rPr>
+        <w:t>Được phép đánh giá người bán +1 hoặc -1, gửi kèm 1 đoạn nhận xét</w:t>
+      </w:r>
+    </w:p>
+    <w:p>
+      <w:pPr>
+        <w:pStyle w:val="ListParagraph"/>
+        <w:numPr>
+          <w:ilvl w:val="0"/>
+          <w:numId w:val="2"/>
+        </w:numPr>
+      </w:pPr>
+      <w:r>
+        <w:t>Xin được bán trong vòng 7 ngày</w:t>
+      </w:r>
+    </w:p>
+    <w:p/>
+    <w:p>
+      <w:r>
+        <w:t>Người bán (người dùng có quyền đăng bán &amp; đã đăng nhập)</w:t>
+      </w:r>
+    </w:p>
+    <w:p>
+      <w:pPr>
+        <w:pStyle w:val="ListParagraph"/>
+        <w:numPr>
+          <w:ilvl w:val="0"/>
+          <w:numId w:val="3"/>
+        </w:numPr>
+        <w:rPr>
+          <w:b/>
+          <w:color w:val="FF0000"/>
+        </w:rPr>
+      </w:pPr>
+      <w:r>
+        <w:rPr>
+          <w:b/>
+          <w:color w:val="FF0000"/>
+        </w:rPr>
+        <w:t>Đăng 1 sản phẩm lên đấu giá</w:t>
+      </w:r>
+      <w:r>
+        <w:rPr>
+          <w:b/>
+          <w:color w:val="FF0000"/>
+        </w:rPr>
+        <w:t>:</w:t>
+      </w:r>
+    </w:p>
+    <w:p>
+      <w:pPr>
+        <w:pStyle w:val="ListParagraph"/>
+        <w:numPr>
+          <w:ilvl w:val="1"/>
+          <w:numId w:val="3"/>
+        </w:numPr>
+        <w:rPr>
+          <w:color w:val="FF0000"/>
+        </w:rPr>
+      </w:pPr>
+      <w:r>
+        <w:rPr>
+          <w:color w:val="FF0000"/>
+        </w:rPr>
+        <w:t>Nhập đủ thông tin: tên sản phẩm, tối đa 3 ảnh, giá khởi điểm, bước giá, giá mua ngay (nếu cần), thời gian đăng, mô tả (html)</w:t>
+      </w:r>
+    </w:p>
+    <w:p>
+      <w:pPr>
+        <w:pStyle w:val="ListParagraph"/>
+        <w:numPr>
+          <w:ilvl w:val="1"/>
+          <w:numId w:val="3"/>
+        </w:numPr>
+        <w:rPr>
+          <w:color w:val="FF0000"/>
+        </w:rPr>
+      </w:pPr>
+      <w:r>
+        <w:rPr>
+          <w:color w:val="FF0000"/>
+        </w:rPr>
+        <w:t>Có tự động gia hạn ko? Nếu có, khi có lượt đấu giá mới trước khi kết thúc 5 phút, sản phẩm tự động gia hạn thêm 10p.</w:t>
+      </w:r>
+    </w:p>
+    <w:p>
+      <w:pPr>
+        <w:pStyle w:val="ListParagraph"/>
+        <w:numPr>
+          <w:ilvl w:val="0"/>
+          <w:numId w:val="3"/>
+        </w:numPr>
+      </w:pPr>
+      <w:r>
+        <w:t>Xem chi tiết sản phẩm</w:t>
+      </w:r>
+    </w:p>
+    <w:p>
+      <w:pPr>
+        <w:pStyle w:val="ListParagraph"/>
+        <w:numPr>
+          <w:ilvl w:val="1"/>
+          <w:numId w:val="3"/>
+        </w:numPr>
+      </w:pPr>
+      <w:r>
+        <w:lastRenderedPageBreak/>
+        <w:t>Cập nhật thông tin sản phẩm đã đăng</w:t>
+      </w:r>
+    </w:p>
+    <w:p>
+      <w:pPr>
+        <w:pStyle w:val="ListParagraph"/>
+        <w:numPr>
+          <w:ilvl w:val="2"/>
+          <w:numId w:val="3"/>
+        </w:numPr>
+      </w:pPr>
+      <w:r>
+        <w:t xml:space="preserve">Chỉ cho phép </w:t>
+      </w:r>
+      <w:r>
+        <w:rPr>
+          <w:color w:val="FF0000"/>
+        </w:rPr>
+        <w:t>THÊM thông tin mô tả</w:t>
+      </w:r>
+      <w:r>
+        <w:t xml:space="preserve"> (thể hiện xem ở </w:t>
+      </w:r>
+      <w:r>
+        <w:rPr>
+          <w:i/>
+          <w:color w:val="FF0000"/>
+        </w:rPr>
+        <w:t>desc.txt</w:t>
+      </w:r>
+      <w:r>
+        <w:t>)</w:t>
+      </w:r>
+    </w:p>
+    <w:p>
+      <w:pPr>
+        <w:pStyle w:val="ListParagraph"/>
+        <w:numPr>
+          <w:ilvl w:val="1"/>
+          <w:numId w:val="3"/>
+        </w:numPr>
+      </w:pPr>
+      <w:r>
+        <w:t>Xem lịch sử ra giá =&gt; KICK người mua ra khỏi sản phẩm</w:t>
+      </w:r>
+    </w:p>
+    <w:p>
+      <w:pPr>
+        <w:pStyle w:val="ListParagraph"/>
+        <w:numPr>
+          <w:ilvl w:val="2"/>
+          <w:numId w:val="3"/>
+        </w:numPr>
+      </w:pPr>
+      <w:r>
+        <w:t>Người mua bị kick không tham gia đấu giá sản phẩm này được nữa</w:t>
+      </w:r>
+    </w:p>
+    <w:p>
+      <w:pPr>
+        <w:pStyle w:val="ListParagraph"/>
+        <w:numPr>
+          <w:ilvl w:val="2"/>
+          <w:numId w:val="3"/>
+        </w:numPr>
+      </w:pPr>
+      <w:r>
+        <w:t>Nếu người mua bị kick đang giữ giá, sản phẩm chuyển cho người mua có giá lớn nhất</w:t>
+      </w:r>
+    </w:p>
+    <w:p>
+      <w:pPr>
+        <w:pStyle w:val="ListParagraph"/>
+        <w:numPr>
+          <w:ilvl w:val="0"/>
+          <w:numId w:val="3"/>
+        </w:numPr>
+      </w:pPr>
+      <w:r>
+        <w:t>Quản lý hồ sơ cá nhân (tt)</w:t>
+      </w:r>
+    </w:p>
+    <w:p>
+      <w:pPr>
+        <w:pStyle w:val="ListParagraph"/>
+        <w:numPr>
+          <w:ilvl w:val="1"/>
+          <w:numId w:val="3"/>
+        </w:numPr>
+      </w:pPr>
+      <w:r>
+        <w:t>Xem danh sách sản phẩm mình đang đăng &amp; còn hạn</w:t>
+      </w:r>
+    </w:p>
+    <w:p>
+      <w:pPr>
+        <w:pStyle w:val="ListParagraph"/>
+        <w:numPr>
+          <w:ilvl w:val="1"/>
+          <w:numId w:val="3"/>
+        </w:numPr>
+      </w:pPr>
+      <w:r>
+        <w:t>Xem danh sách sản phẩm đã có người mua</w:t>
+      </w:r>
+    </w:p>
+    <w:p>
+      <w:pPr>
+        <w:pStyle w:val="ListParagraph"/>
+        <w:numPr>
+          <w:ilvl w:val="2"/>
+          <w:numId w:val="3"/>
+        </w:numPr>
+      </w:pPr>
+      <w:r>
+        <w:t>Được phép đánh giá +1 hoặc -1 người chiến thắng, có gửi kèm 1 đoạn nhận xét</w:t>
+      </w:r>
+    </w:p>
+    <w:p/>
+    <w:p>
+      <w:pPr>
+        <w:rPr>
+          <w:b/>
+        </w:rPr>
+      </w:pPr>
+      <w:r>
+        <w:rPr>
+          <w:b/>
+        </w:rPr>
+        <w:t>Quản trị</w:t>
+      </w:r>
+      <w:r>
+        <w:rPr>
+          <w:b/>
+        </w:rPr>
+        <w:t>:</w:t>
+      </w:r>
       <w:bookmarkStart w:id="0" w:name="_GoBack"/>
       <w:bookmarkEnd w:id="0"/>
-    </w:p>
-    <w:p>
-      <w:pPr>
-        <w:pStyle w:val="ListParagraph"/>
-        <w:numPr>
-          <w:ilvl w:val="1"/>
-          <w:numId w:val="1"/>
-        </w:numPr>
-        <w:rPr>
-          <w:color w:val="FF0000"/>
-        </w:rPr>
-      </w:pPr>
-      <w:r>
-        <w:rPr>
-          <w:color w:val="FF0000"/>
-        </w:rPr>
-        <w:t xml:space="preserve">Tìm theo tên </w:t>
-      </w:r>
-      <w:r>
-        <w:rPr>
-          <w:i/>
-          <w:color w:val="FF0000"/>
-        </w:rPr>
-        <w:t>and/or</w:t>
-      </w:r>
-      <w:r>
-        <w:rPr>
-          <w:color w:val="FF0000"/>
-        </w:rPr>
-        <w:t xml:space="preserve"> Tìm theo danh mục</w:t>
-      </w:r>
-    </w:p>
-    <w:p>
-      <w:pPr>
-        <w:pStyle w:val="ListParagraph"/>
-        <w:numPr>
-          <w:ilvl w:val="1"/>
-          <w:numId w:val="1"/>
-        </w:numPr>
-        <w:rPr>
-          <w:color w:val="FF0000"/>
-        </w:rPr>
-      </w:pPr>
-      <w:r>
-        <w:rPr>
-          <w:color w:val="FF0000"/>
-        </w:rPr>
-        <w:t>Phân trang kết quả</w:t>
-      </w:r>
-    </w:p>
-    <w:p>
-      <w:pPr>
-        <w:pStyle w:val="ListParagraph"/>
-        <w:numPr>
-          <w:ilvl w:val="2"/>
-          <w:numId w:val="1"/>
-        </w:numPr>
-        <w:rPr>
-          <w:color w:val="FF0000"/>
-        </w:rPr>
-      </w:pPr>
-      <w:r>
-        <w:rPr>
-          <w:color w:val="FF0000"/>
-        </w:rPr>
-        <w:t>Có số trang cụ thể</w:t>
-      </w:r>
-    </w:p>
-    <w:p>
-      <w:pPr>
-        <w:pStyle w:val="ListParagraph"/>
-        <w:numPr>
-          <w:ilvl w:val="2"/>
-          <w:numId w:val="1"/>
-        </w:numPr>
-        <w:rPr>
-          <w:color w:val="FF0000"/>
-        </w:rPr>
-      </w:pPr>
-      <w:r>
-        <w:rPr>
-          <w:color w:val="FF0000"/>
-        </w:rPr>
-        <w:t>Hoặc KHÔNG (load more button</w:t>
-      </w:r>
-      <w:r>
-        <w:rPr>
-          <w:color w:val="FF0000"/>
-        </w:rPr>
-        <w:t xml:space="preserve"> + ajax</w:t>
-      </w:r>
-      <w:r>
-        <w:rPr>
-          <w:color w:val="FF0000"/>
-        </w:rPr>
-        <w:t>)</w:t>
-      </w:r>
-    </w:p>
-    <w:p>
-      <w:pPr>
-        <w:pStyle w:val="ListParagraph"/>
-        <w:numPr>
-          <w:ilvl w:val="1"/>
-          <w:numId w:val="1"/>
-        </w:numPr>
-        <w:rPr>
-          <w:color w:val="FF0000"/>
-        </w:rPr>
-      </w:pPr>
-      <w:r>
-        <w:rPr>
-          <w:color w:val="FF0000"/>
-        </w:rPr>
-        <w:t>Sắp xếp theo ý người dùng</w:t>
-      </w:r>
-    </w:p>
-    <w:p>
-      <w:pPr>
-        <w:pStyle w:val="ListParagraph"/>
-        <w:numPr>
-          <w:ilvl w:val="2"/>
-          <w:numId w:val="1"/>
-        </w:numPr>
-        <w:rPr>
-          <w:color w:val="FF0000"/>
-        </w:rPr>
-      </w:pPr>
-      <w:r>
-        <w:rPr>
-          <w:color w:val="FF0000"/>
-        </w:rPr>
-        <w:t>Thời gian kết thúc giảm dần</w:t>
-      </w:r>
-    </w:p>
-    <w:p>
-      <w:pPr>
-        <w:pStyle w:val="ListParagraph"/>
-        <w:numPr>
-          <w:ilvl w:val="2"/>
-          <w:numId w:val="1"/>
-        </w:numPr>
-        <w:rPr>
-          <w:color w:val="FF0000"/>
-        </w:rPr>
-      </w:pPr>
-      <w:r>
-        <w:rPr>
-          <w:color w:val="FF0000"/>
-        </w:rPr>
-        <w:t>Giá tăng dần</w:t>
-      </w:r>
-    </w:p>
-    <w:p>
-      <w:pPr>
-        <w:pStyle w:val="ListParagraph"/>
-        <w:numPr>
-          <w:ilvl w:val="1"/>
-          <w:numId w:val="1"/>
-        </w:numPr>
-      </w:pPr>
-      <w:r>
-        <w:t>Những sản phẩm mới đăng trong vòng N phút sẽ có thể hiện khác các sản phẩm còn lại</w:t>
-      </w:r>
-    </w:p>
-    <w:p>
-      <w:pPr>
-        <w:pStyle w:val="ListParagraph"/>
-        <w:numPr>
-          <w:ilvl w:val="1"/>
-          <w:numId w:val="1"/>
-        </w:numPr>
-      </w:pPr>
-      <w:r>
-        <w:t>Thể hiện đủ các thông tin: 1 hình ảnh, tên sản phẩm, giá hiện tại, người dùng đang giữ giá (mã hoá),  giá mua ngay (nếu có), thời gian còn lại, số lượt ra giá hiện tại</w:t>
-      </w:r>
-    </w:p>
-    <w:p>
-      <w:pPr>
-        <w:pStyle w:val="ListParagraph"/>
-        <w:numPr>
-          <w:ilvl w:val="0"/>
-          <w:numId w:val="1"/>
-        </w:numPr>
-      </w:pPr>
-      <w:r>
-        <w:t>Xem chi tiết sản phẩm đấu giá</w:t>
-      </w:r>
-      <w:r>
-        <w:t>:</w:t>
-      </w:r>
-    </w:p>
-    <w:p>
-      <w:pPr>
-        <w:pStyle w:val="ListParagraph"/>
-        <w:numPr>
-          <w:ilvl w:val="1"/>
-          <w:numId w:val="1"/>
-        </w:numPr>
-        <w:rPr>
-          <w:color w:val="FF0000"/>
-        </w:rPr>
-      </w:pPr>
-      <w:r>
-        <w:rPr>
-          <w:color w:val="FF0000"/>
-        </w:rPr>
-        <w:t>Thể hiện đầy đủ 3 hình ảnh</w:t>
-      </w:r>
-    </w:p>
-    <w:p>
-      <w:pPr>
-        <w:pStyle w:val="ListParagraph"/>
-        <w:numPr>
-          <w:ilvl w:val="1"/>
-          <w:numId w:val="1"/>
-        </w:numPr>
-        <w:rPr>
-          <w:color w:val="FF0000"/>
-        </w:rPr>
-      </w:pPr>
-      <w:r>
-        <w:rPr>
-          <w:color w:val="FF0000"/>
-        </w:rPr>
-        <w:t>Có mô tả html</w:t>
-      </w:r>
-    </w:p>
-    <w:p>
-      <w:pPr>
-        <w:pStyle w:val="ListParagraph"/>
-        <w:numPr>
-          <w:ilvl w:val="1"/>
-          <w:numId w:val="1"/>
-        </w:numPr>
-        <w:rPr>
-          <w:color w:val="FF0000"/>
-        </w:rPr>
-      </w:pPr>
-      <w:r>
-        <w:rPr>
-          <w:color w:val="FF0000"/>
-        </w:rPr>
-        <w:t>Thể hiện đầy đủ các thông tin của sản phẩm: tên, giá hiện tại, giá mua ngay (nếu có), người bán &amp; điểm đánh giá (url), người đang giữ giá cao nhất &amp; điểm đánh giá (url), thời điểm đăng, thời điểm kết thúc</w:t>
-      </w:r>
-    </w:p>
-    <w:p>
-      <w:pPr>
-        <w:pStyle w:val="ListParagraph"/>
-        <w:numPr>
-          <w:ilvl w:val="0"/>
-          <w:numId w:val="1"/>
-        </w:numPr>
-        <w:rPr>
-          <w:color w:val="FF0000"/>
-        </w:rPr>
-      </w:pPr>
-      <w:r>
-        <w:rPr>
-          <w:color w:val="FF0000"/>
-        </w:rPr>
-        <w:t>Đăng ký</w:t>
-      </w:r>
-    </w:p>
-    <w:p>
-      <w:pPr>
-        <w:pStyle w:val="ListParagraph"/>
-        <w:numPr>
-          <w:ilvl w:val="1"/>
-          <w:numId w:val="1"/>
-        </w:numPr>
-        <w:rPr>
-          <w:color w:val="FF0000"/>
-        </w:rPr>
-      </w:pPr>
-      <w:r>
-        <w:rPr>
-          <w:color w:val="FF0000"/>
-        </w:rPr>
-        <w:t>reCaptcha</w:t>
-      </w:r>
-    </w:p>
-    <w:p>
-      <w:pPr>
-        <w:pStyle w:val="ListParagraph"/>
-        <w:numPr>
-          <w:ilvl w:val="1"/>
-          <w:numId w:val="1"/>
-        </w:numPr>
-        <w:rPr>
-          <w:color w:val="FF0000"/>
-        </w:rPr>
-      </w:pPr>
-      <w:r>
-        <w:rPr>
-          <w:color w:val="FF0000"/>
-        </w:rPr>
-        <w:t>Mật khẩu được mã hoá md5 (yếu)</w:t>
-      </w:r>
-    </w:p>
-    <w:p>
-      <w:pPr>
-        <w:pStyle w:val="ListParagraph"/>
-        <w:numPr>
-          <w:ilvl w:val="1"/>
-          <w:numId w:val="1"/>
-        </w:numPr>
-        <w:rPr>
-          <w:color w:val="FF0000"/>
-        </w:rPr>
-      </w:pPr>
-      <w:r>
-        <w:rPr>
-          <w:color w:val="FF0000"/>
-        </w:rPr>
-        <w:t>Thông tin: họ tên, địa chỉ, email (quan trọng, không trùng, có thật</w:t>
-      </w:r>
-      <w:r>
-        <w:rPr>
-          <w:color w:val="FF0000"/>
-        </w:rPr>
-        <w:t>)</w:t>
-      </w:r>
-    </w:p>
-    <w:p>
-      <w:pPr>
-        <w:pStyle w:val="ListParagraph"/>
-        <w:numPr>
-          <w:ilvl w:val="0"/>
-          <w:numId w:val="1"/>
-        </w:numPr>
-        <w:rPr>
-          <w:color w:val="FF0000"/>
-        </w:rPr>
-      </w:pPr>
-      <w:r>
-        <w:rPr>
-          <w:color w:val="FF0000"/>
-        </w:rPr>
-        <w:t>Đăng nhập</w:t>
-      </w:r>
-    </w:p>
-    <w:p>
-      <w:pPr>
-        <w:pStyle w:val="ListParagraph"/>
-        <w:numPr>
-          <w:ilvl w:val="0"/>
-          <w:numId w:val="1"/>
-        </w:numPr>
-        <w:rPr>
-          <w:color w:val="FF0000"/>
-        </w:rPr>
-      </w:pPr>
-      <w:r>
-        <w:rPr>
-          <w:color w:val="FF0000"/>
-        </w:rPr>
-        <w:t xml:space="preserve">Đăng xuất </w:t>
-      </w:r>
-    </w:p>
-    <w:p/>
-    <w:p>
-      <w:r>
-        <w:t>Người mua (người dùng đã đăng nhập)</w:t>
-      </w:r>
-    </w:p>
-    <w:p>
-      <w:pPr>
-        <w:pStyle w:val="ListParagraph"/>
-        <w:numPr>
-          <w:ilvl w:val="0"/>
-          <w:numId w:val="2"/>
-        </w:numPr>
-        <w:rPr>
-          <w:color w:val="FF0000"/>
-        </w:rPr>
-      </w:pPr>
-      <w:r>
-        <w:rPr>
-          <w:color w:val="FF0000"/>
-        </w:rPr>
-        <w:t>Lưu 1 sản phẩm vào danh sách yêu thích (Watch List)</w:t>
-      </w:r>
-    </w:p>
-    <w:p>
-      <w:pPr>
-        <w:pStyle w:val="ListParagraph"/>
-        <w:numPr>
-          <w:ilvl w:val="1"/>
-          <w:numId w:val="2"/>
-        </w:numPr>
-        <w:rPr>
-          <w:color w:val="FF0000"/>
-        </w:rPr>
-      </w:pPr>
-      <w:r>
-        <w:rPr>
-          <w:color w:val="FF0000"/>
-        </w:rPr>
-        <w:t>View tìm sản phẩm</w:t>
-      </w:r>
-    </w:p>
-    <w:p>
-      <w:pPr>
-        <w:pStyle w:val="ListParagraph"/>
-        <w:numPr>
-          <w:ilvl w:val="1"/>
-          <w:numId w:val="2"/>
-        </w:numPr>
-        <w:rPr>
-          <w:color w:val="FF0000"/>
-        </w:rPr>
-      </w:pPr>
-      <w:r>
-        <w:rPr>
-          <w:color w:val="FF0000"/>
-        </w:rPr>
-        <w:t>View xem chi tiết sản phẩm</w:t>
-      </w:r>
-    </w:p>
-    <w:p>
-      <w:pPr>
-        <w:pStyle w:val="ListParagraph"/>
-        <w:numPr>
-          <w:ilvl w:val="0"/>
-          <w:numId w:val="2"/>
-        </w:numPr>
-        <w:rPr>
-          <w:color w:val="FF0000"/>
-        </w:rPr>
-      </w:pPr>
-      <w:r>
-        <w:rPr>
-          <w:color w:val="FF0000"/>
-        </w:rPr>
-        <w:t>Ra giá 1 sản phẩm</w:t>
-      </w:r>
-    </w:p>
-    <w:p>
-      <w:pPr>
-        <w:pStyle w:val="ListParagraph"/>
-        <w:numPr>
-          <w:ilvl w:val="1"/>
-          <w:numId w:val="2"/>
-        </w:numPr>
-        <w:rPr>
-          <w:color w:val="FF0000"/>
-        </w:rPr>
-      </w:pPr>
-      <w:r>
-        <w:rPr>
-          <w:color w:val="FF0000"/>
-        </w:rPr>
-        <w:t>View xem chi tiết sản phẩm</w:t>
-      </w:r>
-    </w:p>
-    <w:p>
-      <w:pPr>
-        <w:pStyle w:val="ListParagraph"/>
-        <w:numPr>
-          <w:ilvl w:val="1"/>
-          <w:numId w:val="2"/>
-        </w:numPr>
-        <w:rPr>
-          <w:i/>
-          <w:color w:val="FF0000"/>
-        </w:rPr>
-      </w:pPr>
-      <w:r>
-        <w:rPr>
-          <w:i/>
-          <w:color w:val="FF0000"/>
-        </w:rPr>
-        <w:t>Hệ thống kiểm tra điểm đánh giá (+/</w:t>
-      </w:r>
-      <w:r>
-        <w:rPr>
-          <w:i/>
-          <w:color w:val="FF0000"/>
-        </w:rPr>
-        <w:t>+</w:t>
-      </w:r>
-      <w:r>
-        <w:rPr>
-          <w:i/>
-          <w:color w:val="FF0000"/>
-        </w:rPr>
-        <w:t>`</w:t>
-      </w:r>
-      <w:r>
-        <w:rPr>
-          <w:i/>
-          <w:color w:val="FF0000"/>
-        </w:rPr>
-        <w:t>-) hơn 80% thì mới cho phép ra giá</w:t>
-      </w:r>
-    </w:p>
-    <w:p>
-      <w:pPr>
-        <w:pStyle w:val="ListParagraph"/>
-        <w:numPr>
-          <w:ilvl w:val="1"/>
-          <w:numId w:val="2"/>
-        </w:numPr>
-        <w:rPr>
-          <w:color w:val="FF0000"/>
-        </w:rPr>
-      </w:pPr>
-      <w:r>
-        <w:rPr>
-          <w:color w:val="FF0000"/>
-        </w:rPr>
-        <w:t>Hệ thống đề nghị giá hợp lệ (thường là giá hiện tại + bước giá do người bán thiết lập)</w:t>
-      </w:r>
-    </w:p>
-    <w:p>
-      <w:pPr>
-        <w:pStyle w:val="ListParagraph"/>
-        <w:numPr>
-          <w:ilvl w:val="1"/>
-          <w:numId w:val="2"/>
-        </w:numPr>
-      </w:pPr>
-      <w:r>
-        <w:t>Hệ thống yêu cầu xác nhận</w:t>
-      </w:r>
-    </w:p>
-    <w:p>
-      <w:pPr>
-        <w:pStyle w:val="ListParagraph"/>
-        <w:numPr>
-          <w:ilvl w:val="0"/>
-          <w:numId w:val="2"/>
-        </w:numPr>
-      </w:pPr>
-      <w:r>
-        <w:t>Xem lịch sử đấu giá của sản phẩm (</w:t>
-      </w:r>
-      <w:r>
-        <w:rPr>
-          <w:i/>
-          <w:color w:val="FF0000"/>
-        </w:rPr>
-        <w:t>bid_log.txt</w:t>
-      </w:r>
-      <w:r>
-        <w:t>)</w:t>
-      </w:r>
-    </w:p>
-    <w:p>
-      <w:pPr>
-        <w:pStyle w:val="ListParagraph"/>
-        <w:numPr>
-          <w:ilvl w:val="0"/>
-          <w:numId w:val="2"/>
-        </w:numPr>
-        <w:rPr>
-          <w:b/>
-          <w:color w:val="FF0000"/>
-        </w:rPr>
-      </w:pPr>
-      <w:r>
-        <w:rPr>
-          <w:b/>
-          <w:color w:val="FF0000"/>
-        </w:rPr>
-        <w:t>Quản lý hồ sơ cá nhân</w:t>
-      </w:r>
-      <w:r>
-        <w:rPr>
-          <w:b/>
-          <w:color w:val="FF0000"/>
-        </w:rPr>
-        <w:t>: Đông</w:t>
-      </w:r>
-    </w:p>
-    <w:p>
-      <w:pPr>
-        <w:pStyle w:val="ListParagraph"/>
-        <w:numPr>
-          <w:ilvl w:val="1"/>
-          <w:numId w:val="2"/>
-        </w:numPr>
-        <w:rPr>
-          <w:b/>
-          <w:color w:val="FF0000"/>
-        </w:rPr>
-      </w:pPr>
-      <w:r>
-        <w:rPr>
-          <w:b/>
-          <w:color w:val="FF0000"/>
-        </w:rPr>
-        <w:t>Đổi thông tin email, họ tên, mật khẩu (có yêu cầu nhập mật khẩu cũ)</w:t>
-      </w:r>
-    </w:p>
-    <w:p>
-      <w:pPr>
-        <w:pStyle w:val="ListParagraph"/>
-        <w:numPr>
-          <w:ilvl w:val="1"/>
-          <w:numId w:val="2"/>
-        </w:numPr>
-        <w:rPr>
-          <w:b/>
-          <w:color w:val="FF0000"/>
-        </w:rPr>
-      </w:pPr>
-      <w:r>
-        <w:rPr>
-          <w:b/>
-          <w:color w:val="FF0000"/>
-        </w:rPr>
-        <w:t xml:space="preserve">Xem điểm đánh giá và chi tiết các lần “được” đánh giá &amp; đoạn </w:t>
-      </w:r>
-      <w:r>
-        <w:rPr>
-          <w:b/>
-          <w:color w:val="FF0000"/>
-        </w:rPr>
-        <w:t>nhận xét</w:t>
-      </w:r>
-      <w:r>
-        <w:rPr>
-          <w:b/>
-          <w:color w:val="FF0000"/>
-        </w:rPr>
-        <w:t xml:space="preserve"> mà người đánh giá gửi</w:t>
-      </w:r>
-    </w:p>
-    <w:p>
-      <w:pPr>
-        <w:pStyle w:val="ListParagraph"/>
-        <w:numPr>
-          <w:ilvl w:val="1"/>
-          <w:numId w:val="2"/>
-        </w:numPr>
-        <w:rPr>
-          <w:b/>
-          <w:color w:val="FF0000"/>
-        </w:rPr>
-      </w:pPr>
-      <w:r>
-        <w:rPr>
-          <w:b/>
-          <w:color w:val="FF0000"/>
-        </w:rPr>
-        <w:t>Xem danh sách sản phẩm yêu thích của mình</w:t>
-      </w:r>
-    </w:p>
-    <w:p>
-      <w:pPr>
-        <w:pStyle w:val="ListParagraph"/>
-        <w:numPr>
-          <w:ilvl w:val="1"/>
-          <w:numId w:val="2"/>
-        </w:numPr>
-        <w:rPr>
-          <w:b/>
-          <w:color w:val="FF0000"/>
-        </w:rPr>
-      </w:pPr>
-      <w:r>
-        <w:rPr>
-          <w:b/>
-          <w:color w:val="FF0000"/>
-        </w:rPr>
-        <w:t>Xem danh sách sản phẩm mà mình đang tham gia đấu giá</w:t>
-      </w:r>
-    </w:p>
-    <w:p>
-      <w:pPr>
-        <w:pStyle w:val="ListParagraph"/>
-        <w:numPr>
-          <w:ilvl w:val="1"/>
-          <w:numId w:val="2"/>
-        </w:numPr>
-        <w:rPr>
-          <w:b/>
-          <w:color w:val="FF0000"/>
-        </w:rPr>
-      </w:pPr>
-      <w:r>
-        <w:rPr>
-          <w:b/>
-          <w:color w:val="FF0000"/>
-        </w:rPr>
-        <w:t>Xem danh sách sản phẩm mà mình đã thắng (giá cao nhất)</w:t>
-      </w:r>
-    </w:p>
-    <w:p>
-      <w:pPr>
-        <w:pStyle w:val="ListParagraph"/>
-        <w:numPr>
-          <w:ilvl w:val="2"/>
-          <w:numId w:val="2"/>
-        </w:numPr>
-        <w:rPr>
-          <w:b/>
-        </w:rPr>
-      </w:pPr>
-      <w:r>
-        <w:rPr>
-          <w:b/>
-        </w:rPr>
-        <w:t>Được phép đánh giá người bán +1 hoặc -1, gửi kèm 1 đoạn nhận xét</w:t>
-      </w:r>
-    </w:p>
-    <w:p>
-      <w:pPr>
-        <w:pStyle w:val="ListParagraph"/>
-        <w:numPr>
-          <w:ilvl w:val="0"/>
-          <w:numId w:val="2"/>
-        </w:numPr>
-      </w:pPr>
-      <w:r>
-        <w:t>Xin được bán trong vòng 7 ngày</w:t>
-      </w:r>
-    </w:p>
-    <w:p/>
-    <w:p>
-      <w:r>
-        <w:t>Người bán (người dùng có quyền đăng bán &amp; đã đăng nhập)</w:t>
-      </w:r>
-    </w:p>
-    <w:p>
-      <w:pPr>
-        <w:pStyle w:val="ListParagraph"/>
-        <w:numPr>
-          <w:ilvl w:val="0"/>
-          <w:numId w:val="3"/>
-        </w:numPr>
-        <w:rPr>
-          <w:b/>
-          <w:color w:val="FF0000"/>
-        </w:rPr>
-      </w:pPr>
-      <w:r>
-        <w:rPr>
-          <w:b/>
-          <w:color w:val="FF0000"/>
-        </w:rPr>
-        <w:t>Đăng 1 sản phẩm lên đấu giá</w:t>
-      </w:r>
-      <w:r>
-        <w:rPr>
-          <w:b/>
-          <w:color w:val="FF0000"/>
-        </w:rPr>
-        <w:t>:</w:t>
-      </w:r>
-    </w:p>
-    <w:p>
-      <w:pPr>
-        <w:pStyle w:val="ListParagraph"/>
-        <w:numPr>
-          <w:ilvl w:val="1"/>
-          <w:numId w:val="3"/>
-        </w:numPr>
-        <w:rPr>
-          <w:color w:val="FF0000"/>
-        </w:rPr>
-      </w:pPr>
-      <w:r>
-        <w:rPr>
-          <w:color w:val="FF0000"/>
-        </w:rPr>
-        <w:t>Nhập đủ thông tin: tên sản phẩm, tối đa 3 ảnh, giá khởi điểm, bước giá, giá mua ngay (nếu cần), thời gian đăng, mô tả (html)</w:t>
-      </w:r>
-    </w:p>
-    <w:p>
-      <w:pPr>
-        <w:pStyle w:val="ListParagraph"/>
-        <w:numPr>
-          <w:ilvl w:val="1"/>
-          <w:numId w:val="3"/>
-        </w:numPr>
-        <w:rPr>
-          <w:color w:val="FF0000"/>
-        </w:rPr>
-      </w:pPr>
-      <w:r>
-        <w:rPr>
-          <w:color w:val="FF0000"/>
-        </w:rPr>
-        <w:t>Có tự động gia hạn ko? Nếu có, khi có lượt đấu giá mới trước khi kết thúc 5 phút, sản phẩm tự động gia hạn thêm 10p.</w:t>
-      </w:r>
-    </w:p>
-    <w:p>
-      <w:pPr>
-        <w:pStyle w:val="ListParagraph"/>
-        <w:numPr>
-          <w:ilvl w:val="0"/>
-          <w:numId w:val="3"/>
-        </w:numPr>
-      </w:pPr>
-      <w:r>
-        <w:t>Xem chi tiết sản phẩm</w:t>
-      </w:r>
-    </w:p>
-    <w:p>
-      <w:pPr>
-        <w:pStyle w:val="ListParagraph"/>
-        <w:numPr>
-          <w:ilvl w:val="1"/>
-          <w:numId w:val="3"/>
-        </w:numPr>
-      </w:pPr>
-      <w:r>
-        <w:lastRenderedPageBreak/>
-        <w:t>Cập nhật thông tin sản phẩm đã đăng</w:t>
-      </w:r>
-    </w:p>
-    <w:p>
-      <w:pPr>
-        <w:pStyle w:val="ListParagraph"/>
-        <w:numPr>
-          <w:ilvl w:val="2"/>
-          <w:numId w:val="3"/>
-        </w:numPr>
-      </w:pPr>
-      <w:r>
-        <w:t xml:space="preserve">Chỉ cho phép </w:t>
-      </w:r>
-      <w:r>
-        <w:rPr>
-          <w:color w:val="FF0000"/>
-        </w:rPr>
-        <w:t>THÊM thông tin mô tả</w:t>
-      </w:r>
-      <w:r>
-        <w:t xml:space="preserve"> (thể hiện xem ở </w:t>
-      </w:r>
-      <w:r>
-        <w:rPr>
-          <w:i/>
-          <w:color w:val="FF0000"/>
-        </w:rPr>
-        <w:t>desc.txt</w:t>
-      </w:r>
-      <w:r>
-        <w:t>)</w:t>
-      </w:r>
-    </w:p>
-    <w:p>
-      <w:pPr>
-        <w:pStyle w:val="ListParagraph"/>
-        <w:numPr>
-          <w:ilvl w:val="1"/>
-          <w:numId w:val="3"/>
-        </w:numPr>
-      </w:pPr>
-      <w:r>
-        <w:t>Xem lịch sử ra giá =&gt; KICK người mua ra khỏi sản phẩm</w:t>
-      </w:r>
-    </w:p>
-    <w:p>
-      <w:pPr>
-        <w:pStyle w:val="ListParagraph"/>
-        <w:numPr>
-          <w:ilvl w:val="2"/>
-          <w:numId w:val="3"/>
-        </w:numPr>
-      </w:pPr>
-      <w:r>
-        <w:t>Người mua bị kick không tham gia đấu giá sản phẩm này được nữa</w:t>
-      </w:r>
-    </w:p>
-    <w:p>
-      <w:pPr>
-        <w:pStyle w:val="ListParagraph"/>
-        <w:numPr>
-          <w:ilvl w:val="2"/>
-          <w:numId w:val="3"/>
-        </w:numPr>
-      </w:pPr>
-      <w:r>
-        <w:t>Nếu người mua bị kick đang giữ giá, sản phẩm chuyển cho người mua có giá lớn nhất</w:t>
-      </w:r>
-    </w:p>
-    <w:p>
-      <w:pPr>
-        <w:pStyle w:val="ListParagraph"/>
-        <w:numPr>
-          <w:ilvl w:val="0"/>
-          <w:numId w:val="3"/>
-        </w:numPr>
-      </w:pPr>
-      <w:r>
-        <w:t>Quản lý hồ sơ cá nhân (tt)</w:t>
-      </w:r>
-    </w:p>
-    <w:p>
-      <w:pPr>
-        <w:pStyle w:val="ListParagraph"/>
-        <w:numPr>
-          <w:ilvl w:val="1"/>
-          <w:numId w:val="3"/>
-        </w:numPr>
-      </w:pPr>
-      <w:r>
-        <w:t>Xem danh sách sản phẩm mình đang đăng &amp; còn hạn</w:t>
-      </w:r>
-    </w:p>
-    <w:p>
-      <w:pPr>
-        <w:pStyle w:val="ListParagraph"/>
-        <w:numPr>
-          <w:ilvl w:val="1"/>
-          <w:numId w:val="3"/>
-        </w:numPr>
-      </w:pPr>
-      <w:r>
-        <w:t>Xem danh sách sản phẩm đã có người mua</w:t>
-      </w:r>
-    </w:p>
-    <w:p>
-      <w:pPr>
-        <w:pStyle w:val="ListParagraph"/>
-        <w:numPr>
-          <w:ilvl w:val="2"/>
-          <w:numId w:val="3"/>
-        </w:numPr>
-      </w:pPr>
-      <w:r>
-        <w:t>Được phép đánh giá +1 hoặc -1 người chiến thắng, có gửi kèm 1 đoạn nhận xét</w:t>
-      </w:r>
-    </w:p>
-    <w:p/>
-    <w:p>
-      <w:pPr>
-        <w:rPr>
-          <w:b/>
-        </w:rPr>
-      </w:pPr>
-      <w:r>
-        <w:rPr>
-          <w:b/>
-        </w:rPr>
-        <w:t>Quản trị</w:t>
-      </w:r>
-      <w:r>
-        <w:rPr>
-          <w:b/>
-        </w:rPr>
-        <w:t>: Đông</w:t>
-      </w:r>
     </w:p>
     <w:p>
       <w:pPr>

</xml_diff>

<commit_message>
Thêm người giữ giá vào view tìm kiếm, tạm up lên để pull về test mấy cái kia đã
</commit_message>
<xml_diff>
--- a/SITE-ĐẤU-GIÁ-TRỰC-TUYẾN.docx
+++ b/SITE-ĐẤU-GIÁ-TRỰC-TUYẾN.docx
@@ -9,7 +9,15 @@
     </w:p>
     <w:p/>
     <w:p>
-      <w:r>
+      <w:pPr>
+        <w:rPr>
+          <w:color w:val="0070C0"/>
+        </w:rPr>
+      </w:pPr>
+      <w:r>
+        <w:rPr>
+          <w:color w:val="0070C0"/>
+        </w:rPr>
         <w:t>Người dùng nặc danh (ko đăng nhập)</w:t>
       </w:r>
     </w:p>
@@ -20,8 +28,14 @@
           <w:ilvl w:val="0"/>
           <w:numId w:val="1"/>
         </w:numPr>
-      </w:pPr>
-      <w:r>
+        <w:rPr>
+          <w:color w:val="0070C0"/>
+        </w:rPr>
+      </w:pPr>
+      <w:r>
+        <w:rPr>
+          <w:color w:val="0070C0"/>
+        </w:rPr>
         <w:t>Trang chủ</w:t>
       </w:r>
     </w:p>
@@ -33,12 +47,12 @@
           <w:numId w:val="1"/>
         </w:numPr>
         <w:rPr>
-          <w:color w:val="FF0000"/>
-        </w:rPr>
-      </w:pPr>
-      <w:r>
-        <w:rPr>
-          <w:color w:val="FF0000"/>
+          <w:color w:val="0070C0"/>
+        </w:rPr>
+      </w:pPr>
+      <w:r>
+        <w:rPr>
+          <w:color w:val="0070C0"/>
         </w:rPr>
         <w:t>Top 5 sản phẩm có nhiều lượt ra giá nhất</w:t>
       </w:r>
@@ -51,12 +65,12 @@
           <w:numId w:val="1"/>
         </w:numPr>
         <w:rPr>
-          <w:color w:val="FF0000"/>
-        </w:rPr>
-      </w:pPr>
-      <w:r>
-        <w:rPr>
-          <w:color w:val="FF0000"/>
+          <w:color w:val="0070C0"/>
+        </w:rPr>
+      </w:pPr>
+      <w:r>
+        <w:rPr>
+          <w:color w:val="0070C0"/>
         </w:rPr>
         <w:t>Top 5 sản phẩm có giá cao nhất</w:t>
       </w:r>
@@ -69,12 +83,12 @@
           <w:numId w:val="1"/>
         </w:numPr>
         <w:rPr>
-          <w:color w:val="FF0000"/>
-        </w:rPr>
-      </w:pPr>
-      <w:r>
-        <w:rPr>
-          <w:color w:val="FF0000"/>
+          <w:color w:val="0070C0"/>
+        </w:rPr>
+      </w:pPr>
+      <w:r>
+        <w:rPr>
+          <w:color w:val="0070C0"/>
         </w:rPr>
         <w:t>Top 5 sản phẩm gần kết thúc</w:t>
       </w:r>
@@ -88,17 +102,20 @@
         </w:numPr>
         <w:rPr>
           <w:b/>
-        </w:rPr>
-      </w:pPr>
-      <w:r>
-        <w:rPr>
-          <w:b/>
+          <w:color w:val="0070C0"/>
+        </w:rPr>
+      </w:pPr>
+      <w:r>
+        <w:rPr>
+          <w:b/>
+          <w:color w:val="0070C0"/>
         </w:rPr>
         <w:t>Tìm kiếm sản phẩm</w:t>
       </w:r>
       <w:r>
         <w:rPr>
           <w:b/>
+          <w:color w:val="0070C0"/>
         </w:rPr>
         <w:t>:</w:t>
       </w:r>
@@ -111,25 +128,25 @@
           <w:numId w:val="1"/>
         </w:numPr>
         <w:rPr>
-          <w:color w:val="FF0000"/>
-        </w:rPr>
-      </w:pPr>
-      <w:r>
-        <w:rPr>
-          <w:color w:val="FF0000"/>
+          <w:color w:val="0070C0"/>
+        </w:rPr>
+      </w:pPr>
+      <w:r>
+        <w:rPr>
+          <w:color w:val="0070C0"/>
         </w:rPr>
         <w:t xml:space="preserve">Tìm theo tên </w:t>
       </w:r>
       <w:r>
         <w:rPr>
           <w:i/>
-          <w:color w:val="FF0000"/>
+          <w:color w:val="0070C0"/>
         </w:rPr>
         <w:t>and/or</w:t>
       </w:r>
       <w:r>
         <w:rPr>
-          <w:color w:val="FF0000"/>
+          <w:color w:val="0070C0"/>
         </w:rPr>
         <w:t xml:space="preserve"> Tìm theo danh mục</w:t>
       </w:r>
@@ -142,12 +159,12 @@
           <w:numId w:val="1"/>
         </w:numPr>
         <w:rPr>
-          <w:color w:val="FF0000"/>
-        </w:rPr>
-      </w:pPr>
-      <w:r>
-        <w:rPr>
-          <w:color w:val="FF0000"/>
+          <w:color w:val="0070C0"/>
+        </w:rPr>
+      </w:pPr>
+      <w:r>
+        <w:rPr>
+          <w:color w:val="0070C0"/>
         </w:rPr>
         <w:t>Phân trang kết quả</w:t>
       </w:r>
@@ -160,12 +177,12 @@
           <w:numId w:val="1"/>
         </w:numPr>
         <w:rPr>
-          <w:color w:val="FF0000"/>
-        </w:rPr>
-      </w:pPr>
-      <w:r>
-        <w:rPr>
-          <w:color w:val="FF0000"/>
+          <w:color w:val="0070C0"/>
+        </w:rPr>
+      </w:pPr>
+      <w:r>
+        <w:rPr>
+          <w:color w:val="0070C0"/>
         </w:rPr>
         <w:t>Có số trang cụ thể</w:t>
       </w:r>
@@ -178,24 +195,24 @@
           <w:numId w:val="1"/>
         </w:numPr>
         <w:rPr>
-          <w:color w:val="FF0000"/>
-        </w:rPr>
-      </w:pPr>
-      <w:r>
-        <w:rPr>
-          <w:color w:val="FF0000"/>
+          <w:color w:val="0070C0"/>
+        </w:rPr>
+      </w:pPr>
+      <w:r>
+        <w:rPr>
+          <w:color w:val="0070C0"/>
         </w:rPr>
         <w:t>Hoặc KHÔNG (load more button</w:t>
       </w:r>
       <w:r>
         <w:rPr>
-          <w:color w:val="FF0000"/>
+          <w:color w:val="0070C0"/>
         </w:rPr>
         <w:t xml:space="preserve"> + ajax</w:t>
       </w:r>
       <w:r>
         <w:rPr>
-          <w:color w:val="FF0000"/>
+          <w:color w:val="0070C0"/>
         </w:rPr>
         <w:t>)</w:t>
       </w:r>
@@ -208,12 +225,12 @@
           <w:numId w:val="1"/>
         </w:numPr>
         <w:rPr>
-          <w:color w:val="FF0000"/>
-        </w:rPr>
-      </w:pPr>
-      <w:r>
-        <w:rPr>
-          <w:color w:val="FF0000"/>
+          <w:color w:val="0070C0"/>
+        </w:rPr>
+      </w:pPr>
+      <w:r>
+        <w:rPr>
+          <w:color w:val="0070C0"/>
         </w:rPr>
         <w:t>Sắp xếp theo ý người dùng</w:t>
       </w:r>
@@ -226,12 +243,12 @@
           <w:numId w:val="1"/>
         </w:numPr>
         <w:rPr>
-          <w:color w:val="FF0000"/>
-        </w:rPr>
-      </w:pPr>
-      <w:r>
-        <w:rPr>
-          <w:color w:val="FF0000"/>
+          <w:color w:val="0070C0"/>
+        </w:rPr>
+      </w:pPr>
+      <w:r>
+        <w:rPr>
+          <w:color w:val="0070C0"/>
         </w:rPr>
         <w:t>Thời gian kết thúc giảm dần</w:t>
       </w:r>
@@ -244,12 +261,12 @@
           <w:numId w:val="1"/>
         </w:numPr>
         <w:rPr>
-          <w:color w:val="FF0000"/>
-        </w:rPr>
-      </w:pPr>
-      <w:r>
-        <w:rPr>
-          <w:color w:val="FF0000"/>
+          <w:color w:val="0070C0"/>
+        </w:rPr>
+      </w:pPr>
+      <w:r>
+        <w:rPr>
+          <w:color w:val="0070C0"/>
         </w:rPr>
         <w:t>Giá tăng dần</w:t>
       </w:r>
@@ -261,8 +278,14 @@
           <w:ilvl w:val="1"/>
           <w:numId w:val="1"/>
         </w:numPr>
-      </w:pPr>
-      <w:r>
+        <w:rPr>
+          <w:color w:val="0070C0"/>
+        </w:rPr>
+      </w:pPr>
+      <w:r>
+        <w:rPr>
+          <w:color w:val="0070C0"/>
+        </w:rPr>
         <w:t>Những sản phẩm mới đăng trong vòng N phút sẽ có thể hiện khác các sản phẩm còn lại</w:t>
       </w:r>
     </w:p>
@@ -274,12 +297,12 @@
           <w:numId w:val="1"/>
         </w:numPr>
         <w:rPr>
-          <w:color w:val="FF0000"/>
-        </w:rPr>
-      </w:pPr>
-      <w:r>
-        <w:rPr>
-          <w:color w:val="FF0000"/>
+          <w:color w:val="0070C0"/>
+        </w:rPr>
+      </w:pPr>
+      <w:r>
+        <w:rPr>
+          <w:color w:val="0070C0"/>
         </w:rPr>
         <w:t>Thể hiện đủ các thông tin: 1 hình ảnh, tên sản phẩm, giá hiện tại, người dùng đang giữ giá (mã hoá),  giá mua ngay (nếu có), thời gian còn lại, số lượt ra giá hiện tại</w:t>
       </w:r>
@@ -291,11 +314,20 @@
           <w:ilvl w:val="0"/>
           <w:numId w:val="1"/>
         </w:numPr>
-      </w:pPr>
-      <w:r>
+        <w:rPr>
+          <w:color w:val="0070C0"/>
+        </w:rPr>
+      </w:pPr>
+      <w:r>
+        <w:rPr>
+          <w:color w:val="0070C0"/>
+        </w:rPr>
         <w:t>Xem chi tiết sản phẩm đấu giá</w:t>
       </w:r>
       <w:r>
+        <w:rPr>
+          <w:color w:val="0070C0"/>
+        </w:rPr>
         <w:t>:</w:t>
       </w:r>
     </w:p>
@@ -307,12 +339,12 @@
           <w:numId w:val="1"/>
         </w:numPr>
         <w:rPr>
-          <w:color w:val="FF0000"/>
-        </w:rPr>
-      </w:pPr>
-      <w:r>
-        <w:rPr>
-          <w:color w:val="FF0000"/>
+          <w:color w:val="0070C0"/>
+        </w:rPr>
+      </w:pPr>
+      <w:r>
+        <w:rPr>
+          <w:color w:val="0070C0"/>
         </w:rPr>
         <w:t>Thể hiện đầy đủ 3 hình ảnh</w:t>
       </w:r>
@@ -325,12 +357,12 @@
           <w:numId w:val="1"/>
         </w:numPr>
         <w:rPr>
-          <w:color w:val="FF0000"/>
-        </w:rPr>
-      </w:pPr>
-      <w:r>
-        <w:rPr>
-          <w:color w:val="FF0000"/>
+          <w:color w:val="00B050"/>
+        </w:rPr>
+      </w:pPr>
+      <w:r>
+        <w:rPr>
+          <w:color w:val="00B050"/>
         </w:rPr>
         <w:t>Có mô tả html</w:t>
       </w:r>
@@ -343,12 +375,12 @@
           <w:numId w:val="1"/>
         </w:numPr>
         <w:rPr>
-          <w:color w:val="FF0000"/>
-        </w:rPr>
-      </w:pPr>
-      <w:r>
-        <w:rPr>
-          <w:color w:val="FF0000"/>
+          <w:color w:val="0070C0"/>
+        </w:rPr>
+      </w:pPr>
+      <w:r>
+        <w:rPr>
+          <w:color w:val="0070C0"/>
         </w:rPr>
         <w:t>Thể hiện đầy đủ các thông tin của sản phẩm: tên, giá hiện tại, giá mua ngay (nếu có), người bán &amp; điểm đánh giá (url), người đang giữ giá cao nhất &amp; điểm đánh giá (url), thời điểm đăng, thời điểm kết thúc</w:t>
       </w:r>
@@ -361,12 +393,12 @@
           <w:numId w:val="1"/>
         </w:numPr>
         <w:rPr>
-          <w:color w:val="FF0000"/>
-        </w:rPr>
-      </w:pPr>
-      <w:r>
-        <w:rPr>
-          <w:color w:val="FF0000"/>
+          <w:color w:val="0070C0"/>
+        </w:rPr>
+      </w:pPr>
+      <w:r>
+        <w:rPr>
+          <w:color w:val="0070C0"/>
         </w:rPr>
         <w:t>Đăng ký</w:t>
       </w:r>
@@ -379,12 +411,12 @@
           <w:numId w:val="1"/>
         </w:numPr>
         <w:rPr>
-          <w:color w:val="FF0000"/>
-        </w:rPr>
-      </w:pPr>
-      <w:r>
-        <w:rPr>
-          <w:color w:val="FF0000"/>
+          <w:color w:val="0070C0"/>
+        </w:rPr>
+      </w:pPr>
+      <w:r>
+        <w:rPr>
+          <w:color w:val="0070C0"/>
         </w:rPr>
         <w:t>reCaptcha</w:t>
       </w:r>
@@ -397,12 +429,12 @@
           <w:numId w:val="1"/>
         </w:numPr>
         <w:rPr>
-          <w:color w:val="FF0000"/>
-        </w:rPr>
-      </w:pPr>
-      <w:r>
-        <w:rPr>
-          <w:color w:val="FF0000"/>
+          <w:color w:val="0070C0"/>
+        </w:rPr>
+      </w:pPr>
+      <w:r>
+        <w:rPr>
+          <w:color w:val="0070C0"/>
         </w:rPr>
         <w:t>Mật khẩu được mã hoá md5 (yếu)</w:t>
       </w:r>
@@ -415,18 +447,18 @@
           <w:numId w:val="1"/>
         </w:numPr>
         <w:rPr>
-          <w:color w:val="FF0000"/>
-        </w:rPr>
-      </w:pPr>
-      <w:r>
-        <w:rPr>
-          <w:color w:val="FF0000"/>
+          <w:color w:val="0070C0"/>
+        </w:rPr>
+      </w:pPr>
+      <w:r>
+        <w:rPr>
+          <w:color w:val="0070C0"/>
         </w:rPr>
         <w:t>Thông tin: họ tên, địa chỉ, email (quan trọng, không trùng, có thật</w:t>
       </w:r>
       <w:r>
         <w:rPr>
-          <w:color w:val="FF0000"/>
+          <w:color w:val="0070C0"/>
         </w:rPr>
         <w:t>)</w:t>
       </w:r>
@@ -439,12 +471,12 @@
           <w:numId w:val="1"/>
         </w:numPr>
         <w:rPr>
-          <w:color w:val="FF0000"/>
-        </w:rPr>
-      </w:pPr>
-      <w:r>
-        <w:rPr>
-          <w:color w:val="FF0000"/>
+          <w:color w:val="0070C0"/>
+        </w:rPr>
+      </w:pPr>
+      <w:r>
+        <w:rPr>
+          <w:color w:val="0070C0"/>
         </w:rPr>
         <w:t>Đăng nhập</w:t>
       </w:r>
@@ -457,19 +489,33 @@
           <w:numId w:val="1"/>
         </w:numPr>
         <w:rPr>
-          <w:color w:val="FF0000"/>
-        </w:rPr>
-      </w:pPr>
-      <w:r>
-        <w:rPr>
-          <w:color w:val="FF0000"/>
+          <w:color w:val="0070C0"/>
+        </w:rPr>
+      </w:pPr>
+      <w:r>
+        <w:rPr>
+          <w:color w:val="0070C0"/>
         </w:rPr>
         <w:t xml:space="preserve">Đăng xuất </w:t>
       </w:r>
     </w:p>
-    <w:p/>
-    <w:p>
-      <w:r>
+    <w:p>
+      <w:pPr>
+        <w:rPr>
+          <w:color w:val="0070C0"/>
+        </w:rPr>
+      </w:pPr>
+    </w:p>
+    <w:p>
+      <w:pPr>
+        <w:rPr>
+          <w:color w:val="0070C0"/>
+        </w:rPr>
+      </w:pPr>
+      <w:r>
+        <w:rPr>
+          <w:color w:val="0070C0"/>
+        </w:rPr>
         <w:t>Người mua (người dùng đã đăng nhập)</w:t>
       </w:r>
     </w:p>
@@ -481,12 +527,12 @@
           <w:numId w:val="2"/>
         </w:numPr>
         <w:rPr>
-          <w:color w:val="FF0000"/>
-        </w:rPr>
-      </w:pPr>
-      <w:r>
-        <w:rPr>
-          <w:color w:val="FF0000"/>
+          <w:color w:val="0070C0"/>
+        </w:rPr>
+      </w:pPr>
+      <w:r>
+        <w:rPr>
+          <w:color w:val="0070C0"/>
         </w:rPr>
         <w:t>Lưu 1 sản phẩm vào danh sách yêu thích (Watch List)</w:t>
       </w:r>
@@ -499,12 +545,12 @@
           <w:numId w:val="2"/>
         </w:numPr>
         <w:rPr>
-          <w:color w:val="FF0000"/>
-        </w:rPr>
-      </w:pPr>
-      <w:r>
-        <w:rPr>
-          <w:color w:val="FF0000"/>
+          <w:color w:val="0070C0"/>
+        </w:rPr>
+      </w:pPr>
+      <w:r>
+        <w:rPr>
+          <w:color w:val="0070C0"/>
         </w:rPr>
         <w:t>View tìm sản phẩm</w:t>
       </w:r>
@@ -517,12 +563,12 @@
           <w:numId w:val="2"/>
         </w:numPr>
         <w:rPr>
-          <w:color w:val="FF0000"/>
-        </w:rPr>
-      </w:pPr>
-      <w:r>
-        <w:rPr>
-          <w:color w:val="FF0000"/>
+          <w:color w:val="0070C0"/>
+        </w:rPr>
+      </w:pPr>
+      <w:r>
+        <w:rPr>
+          <w:color w:val="0070C0"/>
         </w:rPr>
         <w:t>View xem chi tiết sản phẩm</w:t>
       </w:r>
@@ -535,12 +581,12 @@
           <w:numId w:val="2"/>
         </w:numPr>
         <w:rPr>
-          <w:color w:val="FF0000"/>
-        </w:rPr>
-      </w:pPr>
-      <w:r>
-        <w:rPr>
-          <w:color w:val="FF0000"/>
+          <w:color w:val="0070C0"/>
+        </w:rPr>
+      </w:pPr>
+      <w:r>
+        <w:rPr>
+          <w:color w:val="0070C0"/>
         </w:rPr>
         <w:t>Ra giá 1 sản phẩm</w:t>
       </w:r>
@@ -553,12 +599,12 @@
           <w:numId w:val="2"/>
         </w:numPr>
         <w:rPr>
-          <w:color w:val="FF0000"/>
-        </w:rPr>
-      </w:pPr>
-      <w:r>
-        <w:rPr>
-          <w:color w:val="FF0000"/>
+          <w:color w:val="0070C0"/>
+        </w:rPr>
+      </w:pPr>
+      <w:r>
+        <w:rPr>
+          <w:color w:val="0070C0"/>
         </w:rPr>
         <w:t>View xem chi tiết sản phẩm</w:t>
       </w:r>
@@ -572,34 +618,34 @@
         </w:numPr>
         <w:rPr>
           <w:i/>
-          <w:color w:val="FF0000"/>
+          <w:color w:val="0070C0"/>
         </w:rPr>
       </w:pPr>
       <w:r>
         <w:rPr>
           <w:i/>
-          <w:color w:val="FF0000"/>
+          <w:color w:val="0070C0"/>
         </w:rPr>
         <w:t>Hệ thống kiểm tra điểm đánh giá (+/</w:t>
       </w:r>
       <w:r>
         <w:rPr>
           <w:i/>
-          <w:color w:val="FF0000"/>
+          <w:color w:val="0070C0"/>
         </w:rPr>
         <w:t>+</w:t>
       </w:r>
       <w:r>
         <w:rPr>
           <w:i/>
-          <w:color w:val="FF0000"/>
+          <w:color w:val="0070C0"/>
         </w:rPr>
         <w:t>`</w:t>
       </w:r>
       <w:r>
         <w:rPr>
           <w:i/>
-          <w:color w:val="FF0000"/>
+          <w:color w:val="0070C0"/>
         </w:rPr>
         <w:t>-) hơn 80% thì mới cho phép ra giá</w:t>
       </w:r>
@@ -612,12 +658,12 @@
           <w:numId w:val="2"/>
         </w:numPr>
         <w:rPr>
-          <w:color w:val="FF0000"/>
-        </w:rPr>
-      </w:pPr>
-      <w:r>
-        <w:rPr>
-          <w:color w:val="FF0000"/>
+          <w:color w:val="0070C0"/>
+        </w:rPr>
+      </w:pPr>
+      <w:r>
+        <w:rPr>
+          <w:color w:val="0070C0"/>
         </w:rPr>
         <w:t>Hệ thống đề nghị giá hợp lệ (thường là giá hiện tại + bước giá do người bán thiết lập)</w:t>
       </w:r>
@@ -630,15 +676,17 @@
           <w:numId w:val="2"/>
         </w:numPr>
         <w:rPr>
-          <w:color w:val="FF0000"/>
-        </w:rPr>
-      </w:pPr>
-      <w:r>
-        <w:rPr>
-          <w:color w:val="FF0000"/>
+          <w:color w:val="0070C0"/>
+        </w:rPr>
+      </w:pPr>
+      <w:r>
+        <w:rPr>
+          <w:color w:val="0070C0"/>
         </w:rPr>
         <w:t>Hệ thống yêu cầu xác nhận</w:t>
       </w:r>
+      <w:bookmarkStart w:id="0" w:name="_GoBack"/>
+      <w:bookmarkEnd w:id="0"/>
     </w:p>
     <w:p>
       <w:pPr>
@@ -647,18 +695,27 @@
           <w:ilvl w:val="0"/>
           <w:numId w:val="2"/>
         </w:numPr>
-      </w:pPr>
-      <w:r>
+        <w:rPr>
+          <w:color w:val="00B050"/>
+        </w:rPr>
+      </w:pPr>
+      <w:r>
+        <w:rPr>
+          <w:color w:val="00B050"/>
+        </w:rPr>
         <w:t>Xem lịch sử đấu giá của sản phẩm (</w:t>
       </w:r>
       <w:r>
         <w:rPr>
           <w:i/>
-          <w:color w:val="FF0000"/>
+          <w:color w:val="00B050"/>
         </w:rPr>
         <w:t>bid_log.txt</w:t>
       </w:r>
       <w:r>
+        <w:rPr>
+          <w:color w:val="00B050"/>
+        </w:rPr>
         <w:t>)</w:t>
       </w:r>
     </w:p>
@@ -686,7 +743,7 @@
           <w:b/>
           <w:color w:val="FF0000"/>
         </w:rPr>
-        <w:t>: Đông</w:t>
+        <w:t>:</w:t>
       </w:r>
     </w:p>
     <w:p>
@@ -812,11 +869,13 @@
         </w:numPr>
         <w:rPr>
           <w:b/>
-        </w:rPr>
-      </w:pPr>
-      <w:r>
-        <w:rPr>
-          <w:b/>
+          <w:color w:val="FF0000"/>
+        </w:rPr>
+      </w:pPr>
+      <w:r>
+        <w:rPr>
+          <w:b/>
+          <w:color w:val="FF0000"/>
         </w:rPr>
         <w:t>Được phép đánh giá người bán +1 hoặc -1, gửi kèm 1 đoạn nhận xét</w:t>
       </w:r>
@@ -835,7 +894,15 @@
     </w:p>
     <w:p/>
     <w:p>
-      <w:r>
+      <w:pPr>
+        <w:rPr>
+          <w:color w:val="0070C0"/>
+        </w:rPr>
+      </w:pPr>
+      <w:r>
+        <w:rPr>
+          <w:color w:val="0070C0"/>
+        </w:rPr>
         <w:t>Người bán (người dùng có quyền đăng bán &amp; đã đăng nhập)</w:t>
       </w:r>
     </w:p>
@@ -848,20 +915,20 @@
         </w:numPr>
         <w:rPr>
           <w:b/>
-          <w:color w:val="FF0000"/>
-        </w:rPr>
-      </w:pPr>
-      <w:r>
-        <w:rPr>
-          <w:b/>
-          <w:color w:val="FF0000"/>
+          <w:color w:val="0070C0"/>
+        </w:rPr>
+      </w:pPr>
+      <w:r>
+        <w:rPr>
+          <w:b/>
+          <w:color w:val="0070C0"/>
         </w:rPr>
         <w:t>Đăng 1 sản phẩm lên đấu giá</w:t>
       </w:r>
       <w:r>
         <w:rPr>
           <w:b/>
-          <w:color w:val="FF0000"/>
+          <w:color w:val="0070C0"/>
         </w:rPr>
         <w:t>:</w:t>
       </w:r>
@@ -874,12 +941,12 @@
           <w:numId w:val="3"/>
         </w:numPr>
         <w:rPr>
-          <w:color w:val="FF0000"/>
-        </w:rPr>
-      </w:pPr>
-      <w:r>
-        <w:rPr>
-          <w:color w:val="FF0000"/>
+          <w:color w:val="0070C0"/>
+        </w:rPr>
+      </w:pPr>
+      <w:r>
+        <w:rPr>
+          <w:color w:val="0070C0"/>
         </w:rPr>
         <w:t>Nhập đủ thông tin: tên sản phẩm, tối đa 3 ảnh, giá khởi điểm, bước giá, giá mua ngay (nếu cần), thời gian đăng, mô tả (html)</w:t>
       </w:r>
@@ -892,12 +959,12 @@
           <w:numId w:val="3"/>
         </w:numPr>
         <w:rPr>
-          <w:color w:val="FF0000"/>
-        </w:rPr>
-      </w:pPr>
-      <w:r>
-        <w:rPr>
-          <w:color w:val="FF0000"/>
+          <w:color w:val="0070C0"/>
+        </w:rPr>
+      </w:pPr>
+      <w:r>
+        <w:rPr>
+          <w:color w:val="0070C0"/>
         </w:rPr>
         <w:t>Có tự động gia hạn ko? Nếu có, khi có lượt đấu giá mới trước khi kết thúc 5 phút, sản phẩm tự động gia hạn thêm 10p.</w:t>
       </w:r>
@@ -909,8 +976,14 @@
           <w:ilvl w:val="0"/>
           <w:numId w:val="3"/>
         </w:numPr>
-      </w:pPr>
-      <w:r>
+        <w:rPr>
+          <w:color w:val="0070C0"/>
+        </w:rPr>
+      </w:pPr>
+      <w:r>
+        <w:rPr>
+          <w:color w:val="0070C0"/>
+        </w:rPr>
         <w:t>Xem chi tiết sản phẩm</w:t>
       </w:r>
     </w:p>
@@ -921,8 +994,14 @@
           <w:ilvl w:val="1"/>
           <w:numId w:val="3"/>
         </w:numPr>
-      </w:pPr>
-      <w:r>
+        <w:rPr>
+          <w:color w:val="00B050"/>
+        </w:rPr>
+      </w:pPr>
+      <w:r>
+        <w:rPr>
+          <w:color w:val="00B050"/>
+        </w:rPr>
         <w:lastRenderedPageBreak/>
         <w:t>Cập nhật thông tin sản phẩm đã đăng</w:t>
       </w:r>
@@ -934,27 +1013,27 @@
           <w:ilvl w:val="2"/>
           <w:numId w:val="3"/>
         </w:numPr>
-      </w:pPr>
-      <w:r>
-        <w:t xml:space="preserve">Chỉ cho phép </w:t>
-      </w:r>
-      <w:r>
-        <w:rPr>
-          <w:color w:val="FF0000"/>
-        </w:rPr>
-        <w:t>THÊM thông tin mô tả</w:t>
-      </w:r>
-      <w:r>
-        <w:t xml:space="preserve"> (thể hiện xem ở </w:t>
+        <w:rPr>
+          <w:color w:val="00B050"/>
+        </w:rPr>
+      </w:pPr>
+      <w:r>
+        <w:rPr>
+          <w:color w:val="00B050"/>
+        </w:rPr>
+        <w:t xml:space="preserve">Chỉ cho phép THÊM thông tin mô tả (thể hiện xem ở </w:t>
       </w:r>
       <w:r>
         <w:rPr>
           <w:i/>
-          <w:color w:val="FF0000"/>
+          <w:color w:val="00B050"/>
         </w:rPr>
         <w:t>desc.txt</w:t>
       </w:r>
       <w:r>
+        <w:rPr>
+          <w:color w:val="00B050"/>
+        </w:rPr>
         <w:t>)</w:t>
       </w:r>
     </w:p>
@@ -965,8 +1044,14 @@
           <w:ilvl w:val="1"/>
           <w:numId w:val="3"/>
         </w:numPr>
-      </w:pPr>
-      <w:r>
+        <w:rPr>
+          <w:color w:val="00B050"/>
+        </w:rPr>
+      </w:pPr>
+      <w:r>
+        <w:rPr>
+          <w:color w:val="00B050"/>
+        </w:rPr>
         <w:t>Xem lịch sử ra giá =&gt; KICK người mua ra khỏi sản phẩm</w:t>
       </w:r>
     </w:p>
@@ -977,8 +1062,14 @@
           <w:ilvl w:val="2"/>
           <w:numId w:val="3"/>
         </w:numPr>
-      </w:pPr>
-      <w:r>
+        <w:rPr>
+          <w:color w:val="00B050"/>
+        </w:rPr>
+      </w:pPr>
+      <w:r>
+        <w:rPr>
+          <w:color w:val="00B050"/>
+        </w:rPr>
         <w:t>Người mua bị kick không tham gia đấu giá sản phẩm này được nữa</w:t>
       </w:r>
     </w:p>
@@ -989,8 +1080,14 @@
           <w:ilvl w:val="2"/>
           <w:numId w:val="3"/>
         </w:numPr>
-      </w:pPr>
-      <w:r>
+        <w:rPr>
+          <w:color w:val="00B050"/>
+        </w:rPr>
+      </w:pPr>
+      <w:r>
+        <w:rPr>
+          <w:color w:val="00B050"/>
+        </w:rPr>
         <w:t>Nếu người mua bị kick đang giữ giá, sản phẩm chuyển cho người mua có giá lớn nhất</w:t>
       </w:r>
     </w:p>
@@ -1001,8 +1098,14 @@
           <w:ilvl w:val="0"/>
           <w:numId w:val="3"/>
         </w:numPr>
-      </w:pPr>
-      <w:r>
+        <w:rPr>
+          <w:color w:val="FF0000"/>
+        </w:rPr>
+      </w:pPr>
+      <w:r>
+        <w:rPr>
+          <w:color w:val="FF0000"/>
+        </w:rPr>
         <w:t>Quản lý hồ sơ cá nhân (tt)</w:t>
       </w:r>
     </w:p>
@@ -1013,8 +1116,14 @@
           <w:ilvl w:val="1"/>
           <w:numId w:val="3"/>
         </w:numPr>
-      </w:pPr>
-      <w:r>
+        <w:rPr>
+          <w:color w:val="FF0000"/>
+        </w:rPr>
+      </w:pPr>
+      <w:r>
+        <w:rPr>
+          <w:color w:val="FF0000"/>
+        </w:rPr>
         <w:t>Xem danh sách sản phẩm mình đang đăng &amp; còn hạn</w:t>
       </w:r>
     </w:p>
@@ -1025,8 +1134,14 @@
           <w:ilvl w:val="1"/>
           <w:numId w:val="3"/>
         </w:numPr>
-      </w:pPr>
-      <w:r>
+        <w:rPr>
+          <w:color w:val="FF0000"/>
+        </w:rPr>
+      </w:pPr>
+      <w:r>
+        <w:rPr>
+          <w:color w:val="FF0000"/>
+        </w:rPr>
         <w:t>Xem danh sách sản phẩm đã có người mua</w:t>
       </w:r>
     </w:p>
@@ -1037,8 +1152,14 @@
           <w:ilvl w:val="2"/>
           <w:numId w:val="3"/>
         </w:numPr>
-      </w:pPr>
-      <w:r>
+        <w:rPr>
+          <w:color w:val="FF0000"/>
+        </w:rPr>
+      </w:pPr>
+      <w:r>
+        <w:rPr>
+          <w:color w:val="FF0000"/>
+        </w:rPr>
         <w:t>Được phép đánh giá +1 hoặc -1 người chiến thắng, có gửi kèm 1 đoạn nhận xét</w:t>
       </w:r>
     </w:p>
@@ -1061,8 +1182,6 @@
         </w:rPr>
         <w:t>:</w:t>
       </w:r>
-      <w:bookmarkStart w:id="0" w:name="_GoBack"/>
-      <w:bookmarkEnd w:id="0"/>
     </w:p>
     <w:p>
       <w:pPr>
@@ -1071,8 +1190,14 @@
           <w:ilvl w:val="0"/>
           <w:numId w:val="4"/>
         </w:numPr>
-      </w:pPr>
-      <w:r>
+        <w:rPr>
+          <w:color w:val="FF0000"/>
+        </w:rPr>
+      </w:pPr>
+      <w:r>
+        <w:rPr>
+          <w:color w:val="FF0000"/>
+        </w:rPr>
         <w:t>Duyệt yêu cầu xin được bán của người dùng</w:t>
       </w:r>
     </w:p>
@@ -1083,8 +1208,14 @@
           <w:ilvl w:val="1"/>
           <w:numId w:val="4"/>
         </w:numPr>
-      </w:pPr>
-      <w:r>
+        <w:rPr>
+          <w:color w:val="FF0000"/>
+        </w:rPr>
+      </w:pPr>
+      <w:r>
+        <w:rPr>
+          <w:color w:val="FF0000"/>
+        </w:rPr>
         <w:t>Xem danh sách người mua xin được bán, sắp xếp theo thời gian xin tăng dần</w:t>
       </w:r>
     </w:p>
@@ -1097,13 +1228,13 @@
         </w:numPr>
         <w:rPr>
           <w:b/>
-          <w:color w:val="FF0000"/>
-        </w:rPr>
-      </w:pPr>
-      <w:r>
-        <w:rPr>
-          <w:b/>
-          <w:color w:val="FF0000"/>
+          <w:color w:val="0070C0"/>
+        </w:rPr>
+      </w:pPr>
+      <w:r>
+        <w:rPr>
+          <w:b/>
+          <w:color w:val="0070C0"/>
         </w:rPr>
         <w:t>Quản trị danh sách người dùng</w:t>
       </w:r>
@@ -1117,13 +1248,13 @@
         </w:numPr>
         <w:rPr>
           <w:b/>
-          <w:color w:val="FF0000"/>
-        </w:rPr>
-      </w:pPr>
-      <w:r>
-        <w:rPr>
-          <w:b/>
-          <w:color w:val="FF0000"/>
+          <w:color w:val="0070C0"/>
+        </w:rPr>
+      </w:pPr>
+      <w:r>
+        <w:rPr>
+          <w:b/>
+          <w:color w:val="0070C0"/>
         </w:rPr>
         <w:t>Xoá người dùng</w:t>
       </w:r>
@@ -1137,13 +1268,13 @@
         </w:numPr>
         <w:rPr>
           <w:b/>
-          <w:color w:val="FF0000"/>
-        </w:rPr>
-      </w:pPr>
-      <w:r>
-        <w:rPr>
-          <w:b/>
-          <w:color w:val="FF0000"/>
+          <w:color w:val="0070C0"/>
+        </w:rPr>
+      </w:pPr>
+      <w:r>
+        <w:rPr>
+          <w:b/>
+          <w:color w:val="0070C0"/>
         </w:rPr>
         <w:t>Reset mật khẩu người dùng</w:t>
       </w:r>
@@ -1157,13 +1288,13 @@
         </w:numPr>
         <w:rPr>
           <w:b/>
-          <w:color w:val="FF0000"/>
-        </w:rPr>
-      </w:pPr>
-      <w:r>
-        <w:rPr>
-          <w:b/>
-          <w:color w:val="FF0000"/>
+          <w:color w:val="0070C0"/>
+        </w:rPr>
+      </w:pPr>
+      <w:r>
+        <w:rPr>
+          <w:b/>
+          <w:color w:val="0070C0"/>
         </w:rPr>
         <w:t>Quản trị danh sách danh mục</w:t>
       </w:r>
@@ -1177,13 +1308,13 @@
         </w:numPr>
         <w:rPr>
           <w:b/>
-          <w:color w:val="FF0000"/>
-        </w:rPr>
-      </w:pPr>
-      <w:r>
-        <w:rPr>
-          <w:b/>
-          <w:color w:val="FF0000"/>
+          <w:color w:val="0070C0"/>
+        </w:rPr>
+      </w:pPr>
+      <w:r>
+        <w:rPr>
+          <w:b/>
+          <w:color w:val="0070C0"/>
         </w:rPr>
         <w:t>Thêm</w:t>
       </w:r>
@@ -1197,13 +1328,13 @@
         </w:numPr>
         <w:rPr>
           <w:b/>
-          <w:color w:val="FF0000"/>
-        </w:rPr>
-      </w:pPr>
-      <w:r>
-        <w:rPr>
-          <w:b/>
-          <w:color w:val="FF0000"/>
+          <w:color w:val="0070C0"/>
+        </w:rPr>
+      </w:pPr>
+      <w:r>
+        <w:rPr>
+          <w:b/>
+          <w:color w:val="0070C0"/>
         </w:rPr>
         <w:t>Xoá</w:t>
       </w:r>
@@ -1217,13 +1348,13 @@
         </w:numPr>
         <w:rPr>
           <w:b/>
-          <w:color w:val="FF0000"/>
-        </w:rPr>
-      </w:pPr>
-      <w:r>
-        <w:rPr>
-          <w:b/>
-          <w:color w:val="FF0000"/>
+          <w:color w:val="0070C0"/>
+        </w:rPr>
+      </w:pPr>
+      <w:r>
+        <w:rPr>
+          <w:b/>
+          <w:color w:val="0070C0"/>
         </w:rPr>
         <w:t>Sửa</w:t>
       </w:r>

</xml_diff>

<commit_message>
Gửi mail khi đấu giá thành công sản phẩm
- Mail xài chong cho web: dgnhanh@gmail.com, pass: dgn123456
</commit_message>
<xml_diff>
--- a/SITE-ĐẤU-GIÁ-TRỰC-TUYẾN.docx
+++ b/SITE-ĐẤU-GIÁ-TRỰC-TUYẾN.docx
@@ -3,13 +3,57 @@
 <w:document xmlns:wpc="http://schemas.microsoft.com/office/word/2010/wordprocessingCanvas" xmlns:cx="http://schemas.microsoft.com/office/drawing/2014/chartex" xmlns:cx1="http://schemas.microsoft.com/office/drawing/2015/9/8/chartex" xmlns:cx2="http://schemas.microsoft.com/office/drawing/2015/10/21/chartex" xmlns:cx3="http://schemas.microsoft.com/office/drawing/2016/5/9/chartex" xmlns:cx4="http://schemas.microsoft.com/office/drawing/2016/5/10/chartex" xmlns:cx5="http://schemas.microsoft.com/office/drawing/2016/5/11/chartex" xmlns:cx6="http://schemas.microsoft.com/office/drawing/2016/5/12/chartex" xmlns:cx7="http://schemas.microsoft.com/office/drawing/2016/5/13/chartex" xmlns:cx8="http://schemas.microsoft.com/office/drawing/2016/5/14/chartex" xmlns:mc="http://schemas.openxmlformats.org/markup-compatibility/2006" xmlns:aink="http://schemas.microsoft.com/office/drawing/2016/ink" xmlns:am3d="http://schemas.microsoft.com/office/drawing/2017/model3d" xmlns:o="urn:schemas-microsoft-com:office:office" xmlns:r="http://schemas.openxmlformats.org/officeDocument/2006/relationships" xmlns:m="http://schemas.openxmlformats.org/officeDocument/2006/math" xmlns:v="urn:schemas-microsoft-com:vml" xmlns:wp14="http://schemas.microsoft.com/office/word/2010/wordprocessingDrawing" xmlns:wp="http://schemas.openxmlformats.org/drawingml/2006/wordprocessingDrawing" xmlns:w10="urn:schemas-microsoft-com:office:word" xmlns:w="http://schemas.openxmlformats.org/wordprocessingml/2006/main" xmlns:w14="http://schemas.microsoft.com/office/word/2010/wordml" xmlns:w15="http://schemas.microsoft.com/office/word/2012/wordml" xmlns:w16cid="http://schemas.microsoft.com/office/word/2016/wordml/cid" xmlns:w16se="http://schemas.microsoft.com/office/word/2015/wordml/symex" xmlns:wpg="http://schemas.microsoft.com/office/word/2010/wordprocessingGroup" xmlns:wpi="http://schemas.microsoft.com/office/word/2010/wordprocessingInk" xmlns:wne="http://schemas.microsoft.com/office/word/2006/wordml" xmlns:wps="http://schemas.microsoft.com/office/word/2010/wordprocessingShape" mc:Ignorable="w14 w15 w16se w16cid wp14">
   <w:body>
     <w:p>
-      <w:r>
+      <w:pPr>
+        <w:rPr>
+          <w:rStyle w:val="BookTitle"/>
+        </w:rPr>
+      </w:pPr>
+      <w:r>
+        <w:rPr>
+          <w:rStyle w:val="BookTitle"/>
+        </w:rPr>
         <w:t>SITE ĐẤU GIÁ TRỰC TUYẾN</w:t>
       </w:r>
     </w:p>
+    <w:p>
+      <w:pPr>
+        <w:rPr>
+          <w:rStyle w:val="BookTitle"/>
+          <w:b w:val="0"/>
+          <w:i w:val="0"/>
+        </w:rPr>
+      </w:pPr>
+      <w:r>
+        <w:rPr>
+          <w:rStyle w:val="BookTitle"/>
+          <w:b w:val="0"/>
+          <w:i w:val="0"/>
+        </w:rPr>
+        <w:t>Chú thích:</w:t>
+      </w:r>
+    </w:p>
+    <w:p>
+      <w:r>
+        <w:t xml:space="preserve">Nền </w:t>
+      </w:r>
+      <w:r>
+        <w:t xml:space="preserve">Vàng: </w:t>
+      </w:r>
+      <w:r>
+        <w:t>Chưa làm được hoặc làm theo cách khác(nếu có sẽ có giải thích)</w:t>
+      </w:r>
+    </w:p>
+    <w:p>
+      <w:r>
+        <w:t>Nền Đen: Đã thực hiện.</w:t>
+      </w:r>
+      <w:bookmarkStart w:id="0" w:name="_GoBack"/>
+      <w:bookmarkEnd w:id="0"/>
+    </w:p>
     <w:p/>
     <w:p>
       <w:pPr>
+        <w:shd w:val="clear" w:color="auto" w:fill="000000" w:themeFill="text1"/>
         <w:rPr>
           <w:color w:val="0070C0"/>
         </w:rPr>
@@ -28,6 +72,7 @@
           <w:ilvl w:val="0"/>
           <w:numId w:val="1"/>
         </w:numPr>
+        <w:shd w:val="clear" w:color="auto" w:fill="000000" w:themeFill="text1"/>
         <w:rPr>
           <w:color w:val="0070C0"/>
         </w:rPr>
@@ -46,6 +91,7 @@
           <w:ilvl w:val="1"/>
           <w:numId w:val="1"/>
         </w:numPr>
+        <w:shd w:val="clear" w:color="auto" w:fill="000000" w:themeFill="text1"/>
         <w:rPr>
           <w:color w:val="0070C0"/>
         </w:rPr>
@@ -64,6 +110,7 @@
           <w:ilvl w:val="1"/>
           <w:numId w:val="1"/>
         </w:numPr>
+        <w:shd w:val="clear" w:color="auto" w:fill="000000" w:themeFill="text1"/>
         <w:rPr>
           <w:color w:val="0070C0"/>
         </w:rPr>
@@ -82,6 +129,7 @@
           <w:ilvl w:val="1"/>
           <w:numId w:val="1"/>
         </w:numPr>
+        <w:shd w:val="clear" w:color="auto" w:fill="000000" w:themeFill="text1"/>
         <w:rPr>
           <w:color w:val="0070C0"/>
         </w:rPr>
@@ -127,6 +175,7 @@
           <w:ilvl w:val="1"/>
           <w:numId w:val="1"/>
         </w:numPr>
+        <w:shd w:val="clear" w:color="auto" w:fill="000000" w:themeFill="text1"/>
         <w:rPr>
           <w:color w:val="0070C0"/>
         </w:rPr>
@@ -158,6 +207,7 @@
           <w:ilvl w:val="1"/>
           <w:numId w:val="1"/>
         </w:numPr>
+        <w:shd w:val="clear" w:color="auto" w:fill="000000" w:themeFill="text1"/>
         <w:rPr>
           <w:color w:val="0070C0"/>
         </w:rPr>
@@ -176,6 +226,7 @@
           <w:ilvl w:val="2"/>
           <w:numId w:val="1"/>
         </w:numPr>
+        <w:shd w:val="clear" w:color="auto" w:fill="000000" w:themeFill="text1"/>
         <w:rPr>
           <w:color w:val="0070C0"/>
         </w:rPr>
@@ -224,6 +275,7 @@
           <w:ilvl w:val="1"/>
           <w:numId w:val="1"/>
         </w:numPr>
+        <w:shd w:val="clear" w:color="auto" w:fill="000000" w:themeFill="text1"/>
         <w:rPr>
           <w:color w:val="0070C0"/>
         </w:rPr>
@@ -242,6 +294,7 @@
           <w:ilvl w:val="2"/>
           <w:numId w:val="1"/>
         </w:numPr>
+        <w:shd w:val="clear" w:color="auto" w:fill="000000" w:themeFill="text1"/>
         <w:rPr>
           <w:color w:val="0070C0"/>
         </w:rPr>
@@ -260,6 +313,7 @@
           <w:ilvl w:val="2"/>
           <w:numId w:val="1"/>
         </w:numPr>
+        <w:shd w:val="clear" w:color="auto" w:fill="000000" w:themeFill="text1"/>
         <w:rPr>
           <w:color w:val="0070C0"/>
         </w:rPr>
@@ -275,9 +329,67 @@
       <w:pPr>
         <w:pStyle w:val="ListParagraph"/>
         <w:numPr>
-          <w:ilvl w:val="1"/>
+          <w:ilvl w:val="2"/>
           <w:numId w:val="1"/>
         </w:numPr>
+        <w:shd w:val="clear" w:color="auto" w:fill="000000" w:themeFill="text1"/>
+        <w:rPr>
+          <w:color w:val="0070C0"/>
+        </w:rPr>
+      </w:pPr>
+      <w:r>
+        <w:rPr>
+          <w:color w:val="0070C0"/>
+        </w:rPr>
+        <w:t>Giá giảm dần</w:t>
+      </w:r>
+    </w:p>
+    <w:p>
+      <w:pPr>
+        <w:pStyle w:val="ListParagraph"/>
+        <w:numPr>
+          <w:ilvl w:val="2"/>
+          <w:numId w:val="1"/>
+        </w:numPr>
+        <w:shd w:val="clear" w:color="auto" w:fill="000000" w:themeFill="text1"/>
+        <w:rPr>
+          <w:color w:val="0070C0"/>
+        </w:rPr>
+      </w:pPr>
+      <w:r>
+        <w:rPr>
+          <w:color w:val="0070C0"/>
+        </w:rPr>
+        <w:t>Thời gian kết thúc tăng dần</w:t>
+      </w:r>
+    </w:p>
+    <w:p>
+      <w:pPr>
+        <w:pStyle w:val="ListParagraph"/>
+        <w:numPr>
+          <w:ilvl w:val="2"/>
+          <w:numId w:val="1"/>
+        </w:numPr>
+        <w:shd w:val="clear" w:color="auto" w:fill="000000" w:themeFill="text1"/>
+        <w:rPr>
+          <w:color w:val="0070C0"/>
+        </w:rPr>
+      </w:pPr>
+      <w:r>
+        <w:rPr>
+          <w:color w:val="0070C0"/>
+        </w:rPr>
+        <w:t>Sản phẩm mới đăng</w:t>
+      </w:r>
+    </w:p>
+    <w:p>
+      <w:pPr>
+        <w:pStyle w:val="ListParagraph"/>
+        <w:numPr>
+          <w:ilvl w:val="1"/>
+          <w:numId w:val="1"/>
+        </w:numPr>
+        <w:shd w:val="clear" w:color="auto" w:fill="000000" w:themeFill="text1"/>
         <w:rPr>
           <w:color w:val="0070C0"/>
         </w:rPr>
@@ -296,6 +408,7 @@
           <w:ilvl w:val="1"/>
           <w:numId w:val="1"/>
         </w:numPr>
+        <w:shd w:val="clear" w:color="auto" w:fill="000000" w:themeFill="text1"/>
         <w:rPr>
           <w:color w:val="0070C0"/>
         </w:rPr>
@@ -338,6 +451,7 @@
           <w:ilvl w:val="1"/>
           <w:numId w:val="1"/>
         </w:numPr>
+        <w:shd w:val="clear" w:color="auto" w:fill="000000" w:themeFill="text1"/>
         <w:rPr>
           <w:color w:val="0070C0"/>
         </w:rPr>
@@ -356,6 +470,7 @@
           <w:ilvl w:val="1"/>
           <w:numId w:val="1"/>
         </w:numPr>
+        <w:shd w:val="clear" w:color="auto" w:fill="000000" w:themeFill="text1"/>
         <w:rPr>
           <w:color w:val="00B050"/>
         </w:rPr>
@@ -374,15 +489,23 @@
           <w:ilvl w:val="1"/>
           <w:numId w:val="1"/>
         </w:numPr>
-        <w:rPr>
-          <w:color w:val="0070C0"/>
-        </w:rPr>
-      </w:pPr>
-      <w:r>
-        <w:rPr>
-          <w:color w:val="0070C0"/>
-        </w:rPr>
-        <w:t>Thể hiện đầy đủ các thông tin của sản phẩm: tên, giá hiện tại, giá mua ngay (nếu có), người bán &amp; điểm đánh giá (url), người đang giữ giá cao nhất &amp; điểm đánh giá (url), thời điểm đăng, thời điểm kết thúc</w:t>
+        <w:shd w:val="clear" w:color="auto" w:fill="000000" w:themeFill="text1"/>
+        <w:rPr>
+          <w:color w:val="0070C0"/>
+        </w:rPr>
+      </w:pPr>
+      <w:r>
+        <w:rPr>
+          <w:color w:val="0070C0"/>
+        </w:rPr>
+        <w:t xml:space="preserve">Thể hiện đầy đủ các thông tin của sản phẩm: tên, giá hiện tại, giá mua ngay (nếu có), người bán &amp; điểm đánh giá (url), người đang giữ </w:t>
+      </w:r>
+      <w:r>
+        <w:rPr>
+          <w:color w:val="0070C0"/>
+        </w:rPr>
+        <w:lastRenderedPageBreak/>
+        <w:t>giá cao nhất &amp; điểm đánh giá (url), thời điểm đăng, thời điểm kết thúc</w:t>
       </w:r>
     </w:p>
     <w:p>
@@ -392,6 +515,7 @@
           <w:ilvl w:val="0"/>
           <w:numId w:val="1"/>
         </w:numPr>
+        <w:shd w:val="clear" w:color="auto" w:fill="000000" w:themeFill="text1"/>
         <w:rPr>
           <w:color w:val="0070C0"/>
         </w:rPr>
@@ -410,6 +534,7 @@
           <w:ilvl w:val="1"/>
           <w:numId w:val="1"/>
         </w:numPr>
+        <w:shd w:val="clear" w:color="auto" w:fill="000000" w:themeFill="text1"/>
         <w:rPr>
           <w:color w:val="0070C0"/>
         </w:rPr>
@@ -428,6 +553,7 @@
           <w:ilvl w:val="1"/>
           <w:numId w:val="1"/>
         </w:numPr>
+        <w:shd w:val="clear" w:color="auto" w:fill="000000" w:themeFill="text1"/>
         <w:rPr>
           <w:color w:val="0070C0"/>
         </w:rPr>
@@ -446,6 +572,7 @@
           <w:ilvl w:val="1"/>
           <w:numId w:val="1"/>
         </w:numPr>
+        <w:shd w:val="clear" w:color="auto" w:fill="000000" w:themeFill="text1"/>
         <w:rPr>
           <w:color w:val="0070C0"/>
         </w:rPr>
@@ -470,6 +597,7 @@
           <w:ilvl w:val="0"/>
           <w:numId w:val="1"/>
         </w:numPr>
+        <w:shd w:val="clear" w:color="auto" w:fill="000000" w:themeFill="text1"/>
         <w:rPr>
           <w:color w:val="0070C0"/>
         </w:rPr>
@@ -488,6 +616,7 @@
           <w:ilvl w:val="0"/>
           <w:numId w:val="1"/>
         </w:numPr>
+        <w:shd w:val="clear" w:color="auto" w:fill="000000" w:themeFill="text1"/>
         <w:rPr>
           <w:color w:val="0070C0"/>
         </w:rPr>
@@ -526,6 +655,7 @@
           <w:ilvl w:val="0"/>
           <w:numId w:val="2"/>
         </w:numPr>
+        <w:shd w:val="clear" w:color="auto" w:fill="000000" w:themeFill="text1"/>
         <w:rPr>
           <w:color w:val="0070C0"/>
         </w:rPr>
@@ -544,6 +674,7 @@
           <w:ilvl w:val="1"/>
           <w:numId w:val="2"/>
         </w:numPr>
+        <w:shd w:val="clear" w:color="auto" w:fill="000000" w:themeFill="text1"/>
         <w:rPr>
           <w:color w:val="0070C0"/>
         </w:rPr>
@@ -562,6 +693,7 @@
           <w:ilvl w:val="1"/>
           <w:numId w:val="2"/>
         </w:numPr>
+        <w:shd w:val="clear" w:color="auto" w:fill="000000" w:themeFill="text1"/>
         <w:rPr>
           <w:color w:val="0070C0"/>
         </w:rPr>
@@ -580,6 +712,7 @@
           <w:ilvl w:val="0"/>
           <w:numId w:val="2"/>
         </w:numPr>
+        <w:shd w:val="clear" w:color="auto" w:fill="000000" w:themeFill="text1"/>
         <w:rPr>
           <w:color w:val="0070C0"/>
         </w:rPr>
@@ -598,6 +731,7 @@
           <w:ilvl w:val="1"/>
           <w:numId w:val="2"/>
         </w:numPr>
+        <w:shd w:val="clear" w:color="auto" w:fill="000000" w:themeFill="text1"/>
         <w:rPr>
           <w:color w:val="0070C0"/>
         </w:rPr>
@@ -616,6 +750,7 @@
           <w:ilvl w:val="1"/>
           <w:numId w:val="2"/>
         </w:numPr>
+        <w:shd w:val="clear" w:color="auto" w:fill="000000" w:themeFill="text1"/>
         <w:rPr>
           <w:i/>
           <w:color w:val="0070C0"/>
@@ -657,6 +792,7 @@
           <w:ilvl w:val="1"/>
           <w:numId w:val="2"/>
         </w:numPr>
+        <w:shd w:val="clear" w:color="auto" w:fill="000000" w:themeFill="text1"/>
         <w:rPr>
           <w:color w:val="0070C0"/>
         </w:rPr>
@@ -675,6 +811,7 @@
           <w:ilvl w:val="1"/>
           <w:numId w:val="2"/>
         </w:numPr>
+        <w:shd w:val="clear" w:color="auto" w:fill="000000" w:themeFill="text1"/>
         <w:rPr>
           <w:color w:val="0070C0"/>
         </w:rPr>
@@ -685,8 +822,6 @@
         </w:rPr>
         <w:t>Hệ thống yêu cầu xác nhận</w:t>
       </w:r>
-      <w:bookmarkStart w:id="0" w:name="_GoBack"/>
-      <w:bookmarkEnd w:id="0"/>
     </w:p>
     <w:p>
       <w:pPr>
@@ -695,6 +830,7 @@
           <w:ilvl w:val="0"/>
           <w:numId w:val="2"/>
         </w:numPr>
+        <w:shd w:val="clear" w:color="auto" w:fill="000000" w:themeFill="text1"/>
         <w:rPr>
           <w:color w:val="00B050"/>
         </w:rPr>
@@ -726,6 +862,7 @@
           <w:ilvl w:val="0"/>
           <w:numId w:val="2"/>
         </w:numPr>
+        <w:shd w:val="clear" w:color="auto" w:fill="000000" w:themeFill="text1"/>
         <w:rPr>
           <w:b/>
           <w:color w:val="FF0000"/>
@@ -753,6 +890,7 @@
           <w:ilvl w:val="1"/>
           <w:numId w:val="2"/>
         </w:numPr>
+        <w:shd w:val="clear" w:color="auto" w:fill="000000" w:themeFill="text1"/>
         <w:rPr>
           <w:b/>
           <w:color w:val="FF0000"/>
@@ -773,6 +911,7 @@
           <w:ilvl w:val="1"/>
           <w:numId w:val="2"/>
         </w:numPr>
+        <w:shd w:val="clear" w:color="auto" w:fill="000000" w:themeFill="text1"/>
         <w:rPr>
           <w:b/>
           <w:color w:val="FF0000"/>
@@ -807,6 +946,7 @@
           <w:ilvl w:val="1"/>
           <w:numId w:val="2"/>
         </w:numPr>
+        <w:shd w:val="clear" w:color="auto" w:fill="000000" w:themeFill="text1"/>
         <w:rPr>
           <w:b/>
           <w:color w:val="FF0000"/>
@@ -827,6 +967,7 @@
           <w:ilvl w:val="1"/>
           <w:numId w:val="2"/>
         </w:numPr>
+        <w:shd w:val="clear" w:color="auto" w:fill="000000" w:themeFill="text1"/>
         <w:rPr>
           <w:b/>
           <w:color w:val="FF0000"/>
@@ -847,6 +988,7 @@
           <w:ilvl w:val="1"/>
           <w:numId w:val="2"/>
         </w:numPr>
+        <w:shd w:val="clear" w:color="auto" w:fill="000000" w:themeFill="text1"/>
         <w:rPr>
           <w:b/>
           <w:color w:val="FF0000"/>
@@ -903,6 +1045,7 @@
         <w:rPr>
           <w:color w:val="0070C0"/>
         </w:rPr>
+        <w:lastRenderedPageBreak/>
         <w:t>Người bán (người dùng có quyền đăng bán &amp; đã đăng nhập)</w:t>
       </w:r>
     </w:p>
@@ -913,6 +1056,7 @@
           <w:ilvl w:val="0"/>
           <w:numId w:val="3"/>
         </w:numPr>
+        <w:shd w:val="clear" w:color="auto" w:fill="000000" w:themeFill="text1"/>
         <w:rPr>
           <w:b/>
           <w:color w:val="0070C0"/>
@@ -940,6 +1084,7 @@
           <w:ilvl w:val="1"/>
           <w:numId w:val="3"/>
         </w:numPr>
+        <w:shd w:val="clear" w:color="auto" w:fill="000000" w:themeFill="text1"/>
         <w:rPr>
           <w:color w:val="0070C0"/>
         </w:rPr>
@@ -958,15 +1103,30 @@
           <w:ilvl w:val="1"/>
           <w:numId w:val="3"/>
         </w:numPr>
-        <w:rPr>
-          <w:color w:val="0070C0"/>
-        </w:rPr>
-      </w:pPr>
-      <w:r>
-        <w:rPr>
-          <w:color w:val="0070C0"/>
-        </w:rPr>
-        <w:t>Có tự động gia hạn ko? Nếu có, khi có lượt đấu giá mới trước khi kết thúc 5 phút, sản phẩm tự động gia hạn thêm 10p.</w:t>
+        <w:shd w:val="clear" w:color="auto" w:fill="FFFF00"/>
+        <w:rPr>
+          <w:color w:val="0070C0"/>
+        </w:rPr>
+      </w:pPr>
+      <w:r>
+        <w:rPr>
+          <w:color w:val="0070C0"/>
+        </w:rPr>
+        <w:t>Có tự động gia hạn ko? Nếu có, khi có lượt đấu giá mới trước khi kết thúc 5 phút, sản phẩm tự động gia hạ</w:t>
+      </w:r>
+      <w:r>
+        <w:rPr>
+          <w:color w:val="0070C0"/>
+        </w:rPr>
+        <w:t>n thêm 10p:</w:t>
+      </w:r>
+    </w:p>
+    <w:p>
+      <w:pPr>
+        <w:ind w:left="1080"/>
+      </w:pPr>
+      <w:r>
+        <w:t>Hệ thống sẽ đóng phiên đấu giá nếu hết thời hạn đấu giá, không tự động gia hạn.</w:t>
       </w:r>
     </w:p>
     <w:p>
@@ -994,6 +1154,7 @@
           <w:ilvl w:val="1"/>
           <w:numId w:val="3"/>
         </w:numPr>
+        <w:shd w:val="clear" w:color="auto" w:fill="000000" w:themeFill="text1"/>
         <w:rPr>
           <w:color w:val="00B050"/>
         </w:rPr>
@@ -1002,7 +1163,6 @@
         <w:rPr>
           <w:color w:val="00B050"/>
         </w:rPr>
-        <w:lastRenderedPageBreak/>
         <w:t>Cập nhật thông tin sản phẩm đã đăng</w:t>
       </w:r>
     </w:p>
@@ -1013,6 +1173,7 @@
           <w:ilvl w:val="2"/>
           <w:numId w:val="3"/>
         </w:numPr>
+        <w:shd w:val="clear" w:color="auto" w:fill="000000" w:themeFill="text1"/>
         <w:rPr>
           <w:color w:val="00B050"/>
         </w:rPr>
@@ -1044,6 +1205,7 @@
           <w:ilvl w:val="1"/>
           <w:numId w:val="3"/>
         </w:numPr>
+        <w:shd w:val="clear" w:color="auto" w:fill="FFFF00"/>
         <w:rPr>
           <w:color w:val="00B050"/>
         </w:rPr>
@@ -1062,6 +1224,7 @@
           <w:ilvl w:val="2"/>
           <w:numId w:val="3"/>
         </w:numPr>
+        <w:shd w:val="clear" w:color="auto" w:fill="FFFF00"/>
         <w:rPr>
           <w:color w:val="00B050"/>
         </w:rPr>
@@ -1080,6 +1243,7 @@
           <w:ilvl w:val="2"/>
           <w:numId w:val="3"/>
         </w:numPr>
+        <w:shd w:val="clear" w:color="auto" w:fill="FFFF00"/>
         <w:rPr>
           <w:color w:val="00B050"/>
         </w:rPr>
@@ -1098,6 +1262,7 @@
           <w:ilvl w:val="0"/>
           <w:numId w:val="3"/>
         </w:numPr>
+        <w:shd w:val="clear" w:color="auto" w:fill="000000" w:themeFill="text1"/>
         <w:rPr>
           <w:color w:val="FF0000"/>
         </w:rPr>
@@ -1116,6 +1281,7 @@
           <w:ilvl w:val="1"/>
           <w:numId w:val="3"/>
         </w:numPr>
+        <w:shd w:val="clear" w:color="auto" w:fill="000000" w:themeFill="text1"/>
         <w:rPr>
           <w:color w:val="FF0000"/>
         </w:rPr>
@@ -1134,6 +1300,7 @@
           <w:ilvl w:val="1"/>
           <w:numId w:val="3"/>
         </w:numPr>
+        <w:shd w:val="clear" w:color="auto" w:fill="000000" w:themeFill="text1"/>
         <w:rPr>
           <w:color w:val="FF0000"/>
         </w:rPr>
@@ -1152,6 +1319,7 @@
           <w:ilvl w:val="2"/>
           <w:numId w:val="3"/>
         </w:numPr>
+        <w:shd w:val="clear" w:color="auto" w:fill="FFFF00"/>
         <w:rPr>
           <w:color w:val="FF0000"/>
         </w:rPr>
@@ -1190,6 +1358,7 @@
           <w:ilvl w:val="0"/>
           <w:numId w:val="4"/>
         </w:numPr>
+        <w:shd w:val="clear" w:color="auto" w:fill="FFFF00"/>
         <w:rPr>
           <w:color w:val="FF0000"/>
         </w:rPr>
@@ -1208,6 +1377,7 @@
           <w:ilvl w:val="1"/>
           <w:numId w:val="4"/>
         </w:numPr>
+        <w:shd w:val="clear" w:color="auto" w:fill="FFFF00"/>
         <w:rPr>
           <w:color w:val="FF0000"/>
         </w:rPr>
@@ -1226,6 +1396,7 @@
           <w:ilvl w:val="0"/>
           <w:numId w:val="4"/>
         </w:numPr>
+        <w:shd w:val="clear" w:color="auto" w:fill="000000" w:themeFill="text1"/>
         <w:rPr>
           <w:b/>
           <w:color w:val="0070C0"/>
@@ -1246,6 +1417,7 @@
           <w:ilvl w:val="1"/>
           <w:numId w:val="4"/>
         </w:numPr>
+        <w:shd w:val="clear" w:color="auto" w:fill="000000" w:themeFill="text1"/>
         <w:rPr>
           <w:b/>
           <w:color w:val="0070C0"/>
@@ -1266,6 +1438,7 @@
           <w:ilvl w:val="1"/>
           <w:numId w:val="4"/>
         </w:numPr>
+        <w:shd w:val="clear" w:color="auto" w:fill="000000" w:themeFill="text1"/>
         <w:rPr>
           <w:b/>
           <w:color w:val="0070C0"/>
@@ -1286,6 +1459,7 @@
           <w:ilvl w:val="0"/>
           <w:numId w:val="4"/>
         </w:numPr>
+        <w:shd w:val="clear" w:color="auto" w:fill="000000" w:themeFill="text1"/>
         <w:rPr>
           <w:b/>
           <w:color w:val="0070C0"/>
@@ -1306,6 +1480,7 @@
           <w:ilvl w:val="1"/>
           <w:numId w:val="4"/>
         </w:numPr>
+        <w:shd w:val="clear" w:color="auto" w:fill="000000" w:themeFill="text1"/>
         <w:rPr>
           <w:b/>
           <w:color w:val="0070C0"/>
@@ -1326,6 +1501,7 @@
           <w:ilvl w:val="1"/>
           <w:numId w:val="4"/>
         </w:numPr>
+        <w:shd w:val="clear" w:color="auto" w:fill="000000" w:themeFill="text1"/>
         <w:rPr>
           <w:b/>
           <w:color w:val="0070C0"/>
@@ -1346,16 +1522,18 @@
           <w:ilvl w:val="1"/>
           <w:numId w:val="4"/>
         </w:numPr>
-        <w:rPr>
-          <w:b/>
-          <w:color w:val="0070C0"/>
-        </w:rPr>
-      </w:pPr>
-      <w:r>
-        <w:rPr>
-          <w:b/>
-          <w:color w:val="0070C0"/>
-        </w:rPr>
+        <w:shd w:val="clear" w:color="auto" w:fill="000000" w:themeFill="text1"/>
+        <w:rPr>
+          <w:b/>
+          <w:color w:val="0070C0"/>
+        </w:rPr>
+      </w:pPr>
+      <w:r>
+        <w:rPr>
+          <w:b/>
+          <w:color w:val="0070C0"/>
+        </w:rPr>
+        <w:lastRenderedPageBreak/>
         <w:t>Sửa</w:t>
       </w:r>
     </w:p>
@@ -1372,6 +1550,7 @@
           <w:ilvl w:val="0"/>
           <w:numId w:val="5"/>
         </w:numPr>
+        <w:shd w:val="clear" w:color="auto" w:fill="FFFF00"/>
       </w:pPr>
       <w:r>
         <w:t>Với mỗi giao dịch “quan trọng”, hệ thống gửi 1 email cho các bên liên quan nhằm thông báo</w:t>
@@ -1384,6 +1563,7 @@
           <w:ilvl w:val="1"/>
           <w:numId w:val="5"/>
         </w:numPr>
+        <w:shd w:val="clear" w:color="auto" w:fill="FFFF00"/>
       </w:pPr>
       <w:r>
         <w:t>Ra giá thành công, giá sản phẩm được cập nhật</w:t>
@@ -1396,6 +1576,7 @@
           <w:ilvl w:val="2"/>
           <w:numId w:val="5"/>
         </w:numPr>
+        <w:shd w:val="clear" w:color="auto" w:fill="FFFF00"/>
       </w:pPr>
       <w:r>
         <w:t>Gửi người bán</w:t>
@@ -1408,6 +1589,7 @@
           <w:ilvl w:val="2"/>
           <w:numId w:val="5"/>
         </w:numPr>
+        <w:shd w:val="clear" w:color="auto" w:fill="FFFF00"/>
       </w:pPr>
       <w:r>
         <w:t>Gửi người ra giá</w:t>
@@ -1420,6 +1602,7 @@
           <w:ilvl w:val="2"/>
           <w:numId w:val="5"/>
         </w:numPr>
+        <w:shd w:val="clear" w:color="auto" w:fill="FFFF00"/>
       </w:pPr>
       <w:r>
         <w:t>Gửi người giữ giá trước đó (nếu có)</w:t>
@@ -1432,9 +1615,9 @@
           <w:ilvl w:val="1"/>
           <w:numId w:val="5"/>
         </w:numPr>
-      </w:pPr>
-      <w:r>
-        <w:lastRenderedPageBreak/>
+        <w:shd w:val="clear" w:color="auto" w:fill="FFFF00"/>
+      </w:pPr>
+      <w:r>
         <w:t>Người mua bị kick</w:t>
       </w:r>
     </w:p>
@@ -1445,6 +1628,7 @@
           <w:ilvl w:val="2"/>
           <w:numId w:val="5"/>
         </w:numPr>
+        <w:shd w:val="clear" w:color="auto" w:fill="FFFF00"/>
       </w:pPr>
       <w:r>
         <w:t>Người mua</w:t>
@@ -1457,6 +1641,7 @@
           <w:ilvl w:val="1"/>
           <w:numId w:val="5"/>
         </w:numPr>
+        <w:shd w:val="clear" w:color="auto" w:fill="FFFF00"/>
       </w:pPr>
       <w:r>
         <w:t>Đấu giá kết thúc, không có người mua</w:t>
@@ -1469,6 +1654,7 @@
           <w:ilvl w:val="2"/>
           <w:numId w:val="5"/>
         </w:numPr>
+        <w:shd w:val="clear" w:color="auto" w:fill="FFFF00"/>
       </w:pPr>
       <w:r>
         <w:t>Người bán</w:t>
@@ -1481,6 +1667,7 @@
           <w:ilvl w:val="1"/>
           <w:numId w:val="5"/>
         </w:numPr>
+        <w:shd w:val="clear" w:color="auto" w:fill="FFFF00"/>
       </w:pPr>
       <w:r>
         <w:t>Đấu giá kết thúc</w:t>
@@ -1493,6 +1680,7 @@
           <w:ilvl w:val="2"/>
           <w:numId w:val="5"/>
         </w:numPr>
+        <w:shd w:val="clear" w:color="auto" w:fill="FFFF00"/>
       </w:pPr>
       <w:r>
         <w:t>Người bán</w:t>
@@ -1505,6 +1693,7 @@
           <w:ilvl w:val="2"/>
           <w:numId w:val="5"/>
         </w:numPr>
+        <w:shd w:val="clear" w:color="auto" w:fill="FFFF00"/>
       </w:pPr>
       <w:r>
         <w:t>Người thắng</w:t>
@@ -1517,6 +1706,7 @@
           <w:ilvl w:val="0"/>
           <w:numId w:val="5"/>
         </w:numPr>
+        <w:shd w:val="clear" w:color="auto" w:fill="FFFF00"/>
       </w:pPr>
       <w:r>
         <w:t>Hỗ trợ đấu giá TỰ ĐỘNG, giúp người mua có thể thắng được sản phẩm đấu giá với giá THẤP NHẤT có thể</w:t>
@@ -1529,6 +1719,7 @@
           <w:ilvl w:val="1"/>
           <w:numId w:val="5"/>
         </w:numPr>
+        <w:shd w:val="clear" w:color="auto" w:fill="FFFF00"/>
       </w:pPr>
       <w:r>
         <w:t>Người mua ra giá MAX mà mình có thể trả cho sản phẩm</w:t>
@@ -1541,6 +1732,7 @@
           <w:ilvl w:val="1"/>
           <w:numId w:val="5"/>
         </w:numPr>
+        <w:shd w:val="clear" w:color="auto" w:fill="FFFF00"/>
       </w:pPr>
       <w:r>
         <w:t>Giá hiện tại của sản phẩm sẽ liên tục được cập nhật dựa trên giá MAX và giá MAX của người mua khác</w:t>
@@ -2547,7 +2739,6 @@
   <w:style w:type="character" w:default="1" w:styleId="DefaultParagraphFont">
     <w:name w:val="Default Paragraph Font"/>
     <w:uiPriority w:val="1"/>
-    <w:semiHidden/>
     <w:unhideWhenUsed/>
   </w:style>
   <w:style w:type="table" w:default="1" w:styleId="TableNormal">
@@ -2581,6 +2772,20 @@
       <w:ind w:left="720"/>
       <w:contextualSpacing/>
     </w:pPr>
+  </w:style>
+  <w:style w:type="character" w:styleId="BookTitle">
+    <w:name w:val="Book Title"/>
+    <w:basedOn w:val="DefaultParagraphFont"/>
+    <w:uiPriority w:val="33"/>
+    <w:qFormat/>
+    <w:rsid w:val="00143E5C"/>
+    <w:rPr>
+      <w:b/>
+      <w:bCs/>
+      <w:i/>
+      <w:iCs/>
+      <w:spacing w:val="5"/>
+    </w:rPr>
   </w:style>
 </w:styles>
 </file>

</xml_diff>